<commit_message>
update of activity worksheets
</commit_message>
<xml_diff>
--- a/assets/Case Study 2/ActivityWorksheet_CaseStudy2_ANSWERS.docx
+++ b/assets/Case Study 2/ActivityWorksheet_CaseStudy2_ANSWERS.docx
@@ -195,7 +195,6 @@
           <w:szCs w:val="28"/>
         </w:rPr>
       </w:pPr>
-      <w:commentRangeStart w:id="0"/>
       <w:r>
         <w:rPr>
           <w:b/>
@@ -308,13 +307,6 @@
         </w:rPr>
         <w:t>Participants involved in various stages of the implementation process were recruited (N=30). Participants took part in interviews and focus groups. We used a hybrid inductive-deductive qualitative content analysis and a framework mapping approach to categorize findings into barriers, enablers, or neutral determinants aligned to NASSS framework domains.</w:t>
       </w:r>
-      <w:commentRangeEnd w:id="0"/>
-      <w:r>
-        <w:rPr>
-          <w:rStyle w:val="CommentReference"/>
-        </w:rPr>
-        <w:commentReference w:id="0"/>
-      </w:r>
     </w:p>
     <w:p>
       <w:pPr>
@@ -357,7 +349,7 @@
         </w:rPr>
         <w:t xml:space="preserve"> </w:t>
       </w:r>
-      <w:hyperlink r:id="rId9" w:history="1">
+      <w:hyperlink r:id="rId5" w:history="1">
         <w:r>
           <w:rPr>
             <w:rStyle w:val="Hyperlink"/>
@@ -409,7 +401,7 @@
         </w:rPr>
         <w:t xml:space="preserve">: </w:t>
       </w:r>
-      <w:hyperlink r:id="rId10" w:history="1">
+      <w:hyperlink r:id="rId6" w:history="1">
         <w:r>
           <w:rPr>
             <w:rStyle w:val="Hyperlink"/>
@@ -465,7 +457,21 @@
           <w:sz w:val="28"/>
           <w:szCs w:val="28"/>
         </w:rPr>
-        <w:t xml:space="preserve">Complete the table below by allocating the provided quote to a domain and construct of the </w:t>
+        <w:t xml:space="preserve">Complete the table below by allocating the provided quote to a domain and </w:t>
+      </w:r>
+      <w:r>
+        <w:rPr>
+          <w:sz w:val="28"/>
+          <w:szCs w:val="28"/>
+        </w:rPr>
+        <w:t>sub-domain</w:t>
+      </w:r>
+      <w:r>
+        <w:rPr>
+          <w:sz w:val="28"/>
+          <w:szCs w:val="28"/>
+        </w:rPr>
+        <w:t xml:space="preserve"> of the </w:t>
       </w:r>
       <w:r>
         <w:rPr>
@@ -629,15 +635,14 @@
     <w:tbl>
       <w:tblPr>
         <w:tblStyle w:val="ListTable2-Accent4"/>
-        <w:tblW w:w="15169" w:type="dxa"/>
+        <w:tblW w:w="14742" w:type="dxa"/>
         <w:tblLook w:val="04A0" w:firstRow="1" w:lastRow="0" w:firstColumn="1" w:lastColumn="0" w:noHBand="0" w:noVBand="1"/>
       </w:tblPr>
       <w:tblGrid>
-        <w:gridCol w:w="915"/>
-        <w:gridCol w:w="5176"/>
-        <w:gridCol w:w="2736"/>
-        <w:gridCol w:w="2836"/>
-        <w:gridCol w:w="3506"/>
+        <w:gridCol w:w="1985"/>
+        <w:gridCol w:w="5528"/>
+        <w:gridCol w:w="3119"/>
+        <w:gridCol w:w="4110"/>
       </w:tblGrid>
       <w:tr>
         <w:trPr>
@@ -646,7 +651,7 @@
         <w:tc>
           <w:tcPr>
             <w:cnfStyle w:val="001000000000" w:firstRow="0" w:lastRow="0" w:firstColumn="1" w:lastColumn="0" w:oddVBand="0" w:evenVBand="0" w:oddHBand="0" w:evenHBand="0" w:firstRowFirstColumn="0" w:firstRowLastColumn="0" w:lastRowFirstColumn="0" w:lastRowLastColumn="0"/>
-            <w:tcW w:w="915" w:type="dxa"/>
+            <w:tcW w:w="1985" w:type="dxa"/>
           </w:tcPr>
           <w:p>
             <w:pPr>
@@ -667,7 +672,7 @@
         </w:tc>
         <w:tc>
           <w:tcPr>
-            <w:tcW w:w="5176" w:type="dxa"/>
+            <w:tcW w:w="5528" w:type="dxa"/>
           </w:tcPr>
           <w:p>
             <w:pPr>
@@ -683,20 +688,13 @@
                 <w:sz w:val="28"/>
                 <w:szCs w:val="28"/>
               </w:rPr>
-              <w:t>Qu</w:t>
-            </w:r>
-            <w:r>
-              <w:rPr>
-                <w:sz w:val="28"/>
-                <w:szCs w:val="28"/>
-              </w:rPr>
-              <w:t>ote</w:t>
-            </w:r>
-          </w:p>
-        </w:tc>
-        <w:tc>
-          <w:tcPr>
-            <w:tcW w:w="2736" w:type="dxa"/>
+              <w:t>Quote</w:t>
+            </w:r>
+          </w:p>
+        </w:tc>
+        <w:tc>
+          <w:tcPr>
+            <w:tcW w:w="3119" w:type="dxa"/>
           </w:tcPr>
           <w:p>
             <w:pPr>
@@ -718,7 +716,7 @@
         </w:tc>
         <w:tc>
           <w:tcPr>
-            <w:tcW w:w="2836" w:type="dxa"/>
+            <w:tcW w:w="4110" w:type="dxa"/>
           </w:tcPr>
           <w:p>
             <w:pPr>
@@ -735,80 +733,6 @@
                 <w:szCs w:val="28"/>
               </w:rPr>
               <w:t>Sub-domain</w:t>
-            </w:r>
-          </w:p>
-        </w:tc>
-        <w:tc>
-          <w:tcPr>
-            <w:tcW w:w="3506" w:type="dxa"/>
-          </w:tcPr>
-          <w:p>
-            <w:pPr>
-              <w:jc w:val="center"/>
-              <w:cnfStyle w:val="100000000000" w:firstRow="1" w:lastRow="0" w:firstColumn="0" w:lastColumn="0" w:oddVBand="0" w:evenVBand="0" w:oddHBand="0" w:evenHBand="0" w:firstRowFirstColumn="0" w:firstRowLastColumn="0" w:lastRowFirstColumn="0" w:lastRowLastColumn="0"/>
-              <w:rPr>
-                <w:sz w:val="28"/>
-                <w:szCs w:val="28"/>
-              </w:rPr>
-            </w:pPr>
-            <w:commentRangeStart w:id="1"/>
-            <w:r>
-              <w:rPr>
-                <w:sz w:val="28"/>
-                <w:szCs w:val="28"/>
-              </w:rPr>
-              <w:t>Other</w:t>
-            </w:r>
-            <w:r>
-              <w:rPr>
-                <w:sz w:val="28"/>
-                <w:szCs w:val="28"/>
-              </w:rPr>
-              <w:t xml:space="preserve">: </w:t>
-            </w:r>
-            <w:r>
-              <w:rPr>
-                <w:sz w:val="28"/>
-                <w:szCs w:val="28"/>
-              </w:rPr>
-              <w:br/>
-            </w:r>
-            <w:r>
-              <w:rPr>
-                <w:sz w:val="28"/>
-                <w:szCs w:val="28"/>
-              </w:rPr>
-              <w:t xml:space="preserve">Type of determinant </w:t>
-            </w:r>
-            <w:r>
-              <w:rPr>
-                <w:sz w:val="28"/>
-                <w:szCs w:val="28"/>
-              </w:rPr>
-              <w:br/>
-            </w:r>
-            <w:r>
-              <w:rPr>
-                <w:sz w:val="28"/>
-                <w:szCs w:val="28"/>
-              </w:rPr>
-              <w:t>(e.g., barrier or enabler</w:t>
-            </w:r>
-            <w:commentRangeEnd w:id="1"/>
-            <w:r>
-              <w:rPr>
-                <w:rStyle w:val="CommentReference"/>
-                <w:b w:val="0"/>
-                <w:bCs w:val="0"/>
-              </w:rPr>
-              <w:commentReference w:id="1"/>
-            </w:r>
-            <w:r>
-              <w:rPr>
-                <w:sz w:val="28"/>
-                <w:szCs w:val="28"/>
-              </w:rPr>
-              <w:t>)</w:t>
             </w:r>
           </w:p>
         </w:tc>
@@ -821,7 +745,7 @@
         <w:tc>
           <w:tcPr>
             <w:cnfStyle w:val="001000000000" w:firstRow="0" w:lastRow="0" w:firstColumn="1" w:lastColumn="0" w:oddVBand="0" w:evenVBand="0" w:oddHBand="0" w:evenHBand="0" w:firstRowFirstColumn="0" w:firstRowLastColumn="0" w:lastRowFirstColumn="0" w:lastRowLastColumn="0"/>
-            <w:tcW w:w="915" w:type="dxa"/>
+            <w:tcW w:w="1985" w:type="dxa"/>
           </w:tcPr>
           <w:p>
             <w:pPr>
@@ -847,7 +771,7 @@
         </w:tc>
         <w:tc>
           <w:tcPr>
-            <w:tcW w:w="5176" w:type="dxa"/>
+            <w:tcW w:w="5528" w:type="dxa"/>
           </w:tcPr>
           <w:p>
             <w:pPr>
@@ -858,13 +782,19 @@
               <w:rPr>
                 <w:color w:val="000000"/>
               </w:rPr>
-              <w:t>"very much organically, not necessarily a push from a you know, we need to improve the service of a reaction to that extent at all. Like, I would not call it a reaction, but it's we've got a new business problem and a business problem. We didn't see it coming. And now, till now, we've got to respond to it."</w:t>
-            </w:r>
-          </w:p>
-        </w:tc>
-        <w:tc>
-          <w:tcPr>
-            <w:tcW w:w="2736" w:type="dxa"/>
+              <w:t>"Just having that previous information all in one place, and I guess you could carry your ups machine and your computer</w:t>
+            </w:r>
+            <w:r>
+              <w:rPr>
+                <w:color w:val="000000"/>
+              </w:rPr>
+              <w:t>…”</w:t>
+            </w:r>
+          </w:p>
+        </w:tc>
+        <w:tc>
+          <w:tcPr>
+            <w:tcW w:w="3119" w:type="dxa"/>
           </w:tcPr>
           <w:p>
             <w:pPr>
@@ -872,13 +802,16 @@
               <w:cnfStyle w:val="000000100000" w:firstRow="0" w:lastRow="0" w:firstColumn="0" w:lastColumn="0" w:oddVBand="0" w:evenVBand="0" w:oddHBand="1" w:evenHBand="0" w:firstRowFirstColumn="0" w:firstRowLastColumn="0" w:lastRowFirstColumn="0" w:lastRowLastColumn="0"/>
             </w:pPr>
             <w:r>
-              <w:t>Condition</w:t>
-            </w:r>
-          </w:p>
-        </w:tc>
-        <w:tc>
-          <w:tcPr>
-            <w:tcW w:w="2836" w:type="dxa"/>
+              <w:rPr>
+                <w:color w:val="000000"/>
+              </w:rPr>
+              <w:t xml:space="preserve">Technology </w:t>
+            </w:r>
+          </w:p>
+        </w:tc>
+        <w:tc>
+          <w:tcPr>
+            <w:tcW w:w="4110" w:type="dxa"/>
           </w:tcPr>
           <w:p>
             <w:pPr>
@@ -889,35 +822,7 @@
               <w:rPr>
                 <w:color w:val="000000"/>
               </w:rPr>
-              <w:t>C</w:t>
-            </w:r>
-            <w:r>
-              <w:rPr>
-                <w:color w:val="000000"/>
-              </w:rPr>
-              <w:t xml:space="preserve">linical context </w:t>
-            </w:r>
-          </w:p>
-        </w:tc>
-        <w:tc>
-          <w:tcPr>
-            <w:tcW w:w="3506" w:type="dxa"/>
-          </w:tcPr>
-          <w:p>
-            <w:pPr>
-              <w:jc w:val="center"/>
-              <w:cnfStyle w:val="000000100000" w:firstRow="0" w:lastRow="0" w:firstColumn="0" w:lastColumn="0" w:oddVBand="0" w:evenVBand="0" w:oddHBand="1" w:evenHBand="0" w:firstRowFirstColumn="0" w:firstRowLastColumn="0" w:lastRowFirstColumn="0" w:lastRowLastColumn="0"/>
-              <w:rPr>
-                <w:rFonts w:cs="Arial"/>
-                <w:color w:val="000000"/>
-              </w:rPr>
-            </w:pPr>
-            <w:r>
-              <w:rPr>
-                <w:rFonts w:cs="Arial"/>
-                <w:color w:val="000000"/>
-              </w:rPr>
-              <w:t>Enabler</w:t>
+              <w:t xml:space="preserve">Material properties </w:t>
             </w:r>
           </w:p>
         </w:tc>
@@ -929,7 +834,7 @@
         <w:tc>
           <w:tcPr>
             <w:cnfStyle w:val="001000000000" w:firstRow="0" w:lastRow="0" w:firstColumn="1" w:lastColumn="0" w:oddVBand="0" w:evenVBand="0" w:oddHBand="0" w:evenHBand="0" w:firstRowFirstColumn="0" w:firstRowLastColumn="0" w:lastRowFirstColumn="0" w:lastRowLastColumn="0"/>
-            <w:tcW w:w="915" w:type="dxa"/>
+            <w:tcW w:w="1985" w:type="dxa"/>
           </w:tcPr>
           <w:p>
             <w:pPr>
@@ -955,7 +860,7 @@
         </w:tc>
         <w:tc>
           <w:tcPr>
-            <w:tcW w:w="5176" w:type="dxa"/>
+            <w:tcW w:w="5528" w:type="dxa"/>
           </w:tcPr>
           <w:p>
             <w:pPr>
@@ -966,19 +871,13 @@
               <w:rPr>
                 <w:color w:val="000000"/>
               </w:rPr>
-              <w:t>"Just having that previous information all in one place, and I guess you could carry your ups machine and your computer</w:t>
-            </w:r>
-            <w:r>
-              <w:rPr>
-                <w:color w:val="000000"/>
-              </w:rPr>
-              <w:t>…”</w:t>
-            </w:r>
-          </w:p>
-        </w:tc>
-        <w:tc>
-          <w:tcPr>
-            <w:tcW w:w="2736" w:type="dxa"/>
+              <w:t xml:space="preserve">"There's been lots of glitches." </w:t>
+            </w:r>
+          </w:p>
+        </w:tc>
+        <w:tc>
+          <w:tcPr>
+            <w:tcW w:w="3119" w:type="dxa"/>
           </w:tcPr>
           <w:p>
             <w:pPr>
@@ -995,7 +894,7 @@
         </w:tc>
         <w:tc>
           <w:tcPr>
-            <w:tcW w:w="2836" w:type="dxa"/>
+            <w:tcW w:w="4110" w:type="dxa"/>
           </w:tcPr>
           <w:p>
             <w:pPr>
@@ -1007,28 +906,6 @@
                 <w:color w:val="000000"/>
               </w:rPr>
               <w:t xml:space="preserve">Material properties </w:t>
-            </w:r>
-          </w:p>
-        </w:tc>
-        <w:tc>
-          <w:tcPr>
-            <w:tcW w:w="3506" w:type="dxa"/>
-          </w:tcPr>
-          <w:p>
-            <w:pPr>
-              <w:jc w:val="center"/>
-              <w:cnfStyle w:val="000000000000" w:firstRow="0" w:lastRow="0" w:firstColumn="0" w:lastColumn="0" w:oddVBand="0" w:evenVBand="0" w:oddHBand="0" w:evenHBand="0" w:firstRowFirstColumn="0" w:firstRowLastColumn="0" w:lastRowFirstColumn="0" w:lastRowLastColumn="0"/>
-              <w:rPr>
-                <w:rFonts w:cs="Arial"/>
-                <w:color w:val="000000"/>
-              </w:rPr>
-            </w:pPr>
-            <w:r>
-              <w:rPr>
-                <w:rFonts w:cs="Arial"/>
-                <w:color w:val="000000"/>
-              </w:rPr>
-              <w:t>Enabler</w:t>
             </w:r>
           </w:p>
         </w:tc>
@@ -1041,7 +918,7 @@
         <w:tc>
           <w:tcPr>
             <w:cnfStyle w:val="001000000000" w:firstRow="0" w:lastRow="0" w:firstColumn="1" w:lastColumn="0" w:oddVBand="0" w:evenVBand="0" w:oddHBand="0" w:evenHBand="0" w:firstRowFirstColumn="0" w:firstRowLastColumn="0" w:lastRowFirstColumn="0" w:lastRowLastColumn="0"/>
-            <w:tcW w:w="915" w:type="dxa"/>
+            <w:tcW w:w="1985" w:type="dxa"/>
           </w:tcPr>
           <w:p>
             <w:pPr>
@@ -1067,7 +944,7 @@
         </w:tc>
         <w:tc>
           <w:tcPr>
-            <w:tcW w:w="5176" w:type="dxa"/>
+            <w:tcW w:w="5528" w:type="dxa"/>
           </w:tcPr>
           <w:p>
             <w:pPr>
@@ -1078,13 +955,13 @@
               <w:rPr>
                 <w:color w:val="000000"/>
               </w:rPr>
-              <w:t xml:space="preserve">"There's been lots of glitches." </w:t>
-            </w:r>
-          </w:p>
-        </w:tc>
-        <w:tc>
-          <w:tcPr>
-            <w:tcW w:w="2736" w:type="dxa"/>
+              <w:t>"We developed an Intel specific training module for doctors for IMRR, which has been rolled out across Metro South."</w:t>
+            </w:r>
+          </w:p>
+        </w:tc>
+        <w:tc>
+          <w:tcPr>
+            <w:tcW w:w="3119" w:type="dxa"/>
           </w:tcPr>
           <w:p>
             <w:pPr>
@@ -1101,7 +978,7 @@
         </w:tc>
         <w:tc>
           <w:tcPr>
-            <w:tcW w:w="2836" w:type="dxa"/>
+            <w:tcW w:w="4110" w:type="dxa"/>
           </w:tcPr>
           <w:p>
             <w:pPr>
@@ -1112,29 +989,13 @@
               <w:rPr>
                 <w:color w:val="000000"/>
               </w:rPr>
-              <w:t xml:space="preserve">Material properties </w:t>
-            </w:r>
-          </w:p>
-        </w:tc>
-        <w:tc>
-          <w:tcPr>
-            <w:tcW w:w="3506" w:type="dxa"/>
-          </w:tcPr>
-          <w:p>
-            <w:pPr>
-              <w:jc w:val="center"/>
-              <w:cnfStyle w:val="000000100000" w:firstRow="0" w:lastRow="0" w:firstColumn="0" w:lastColumn="0" w:oddVBand="0" w:evenVBand="0" w:oddHBand="1" w:evenHBand="0" w:firstRowFirstColumn="0" w:firstRowLastColumn="0" w:lastRowFirstColumn="0" w:lastRowLastColumn="0"/>
-              <w:rPr>
-                <w:rFonts w:cs="Arial"/>
-                <w:color w:val="000000"/>
-              </w:rPr>
-            </w:pPr>
-            <w:r>
-              <w:rPr>
-                <w:rFonts w:cs="Arial"/>
-                <w:color w:val="000000"/>
-              </w:rPr>
-              <w:t>Barrier</w:t>
+              <w:t>K</w:t>
+            </w:r>
+            <w:r>
+              <w:rPr>
+                <w:color w:val="000000"/>
+              </w:rPr>
+              <w:t>nowledge to use it</w:t>
             </w:r>
           </w:p>
         </w:tc>
@@ -1146,11 +1007,10 @@
         <w:tc>
           <w:tcPr>
             <w:cnfStyle w:val="001000000000" w:firstRow="0" w:lastRow="0" w:firstColumn="1" w:lastColumn="0" w:oddVBand="0" w:evenVBand="0" w:oddHBand="0" w:evenHBand="0" w:firstRowFirstColumn="0" w:firstRowLastColumn="0" w:lastRowFirstColumn="0" w:lastRowLastColumn="0"/>
-            <w:tcW w:w="915" w:type="dxa"/>
-          </w:tcPr>
-          <w:p>
-            <w:pPr>
-              <w:spacing w:after="160" w:line="278" w:lineRule="auto"/>
+            <w:tcW w:w="1985" w:type="dxa"/>
+          </w:tcPr>
+          <w:p>
+            <w:pPr>
               <w:jc w:val="center"/>
               <w:rPr>
                 <w:b w:val="0"/>
@@ -1172,7 +1032,7 @@
         </w:tc>
         <w:tc>
           <w:tcPr>
-            <w:tcW w:w="5176" w:type="dxa"/>
+            <w:tcW w:w="5528" w:type="dxa"/>
           </w:tcPr>
           <w:p>
             <w:pPr>
@@ -1183,13 +1043,13 @@
               <w:rPr>
                 <w:color w:val="000000"/>
               </w:rPr>
-              <w:t>"We developed an Intel specific training module for doctors for IMRR, which has been rolled out across Metro South."</w:t>
-            </w:r>
-          </w:p>
-        </w:tc>
-        <w:tc>
-          <w:tcPr>
-            <w:tcW w:w="2736" w:type="dxa"/>
+              <w:t xml:space="preserve">"Overall, I think they are helpful, they make things quicker for the most part..." </w:t>
+            </w:r>
+          </w:p>
+        </w:tc>
+        <w:tc>
+          <w:tcPr>
+            <w:tcW w:w="3119" w:type="dxa"/>
           </w:tcPr>
           <w:p>
             <w:pPr>
@@ -1206,7 +1066,7 @@
         </w:tc>
         <w:tc>
           <w:tcPr>
-            <w:tcW w:w="2836" w:type="dxa"/>
+            <w:tcW w:w="4110" w:type="dxa"/>
           </w:tcPr>
           <w:p>
             <w:pPr>
@@ -1217,35 +1077,7 @@
               <w:rPr>
                 <w:color w:val="000000"/>
               </w:rPr>
-              <w:t>K</w:t>
-            </w:r>
-            <w:r>
-              <w:rPr>
-                <w:color w:val="000000"/>
-              </w:rPr>
-              <w:t>nowledge to use it</w:t>
-            </w:r>
-          </w:p>
-        </w:tc>
-        <w:tc>
-          <w:tcPr>
-            <w:tcW w:w="3506" w:type="dxa"/>
-          </w:tcPr>
-          <w:p>
-            <w:pPr>
-              <w:jc w:val="center"/>
-              <w:cnfStyle w:val="000000000000" w:firstRow="0" w:lastRow="0" w:firstColumn="0" w:lastColumn="0" w:oddVBand="0" w:evenVBand="0" w:oddHBand="0" w:evenHBand="0" w:firstRowFirstColumn="0" w:firstRowLastColumn="0" w:lastRowFirstColumn="0" w:lastRowLastColumn="0"/>
-              <w:rPr>
-                <w:rFonts w:cs="Arial"/>
-                <w:color w:val="000000"/>
-              </w:rPr>
-            </w:pPr>
-            <w:r>
-              <w:rPr>
-                <w:rFonts w:cs="Arial"/>
-                <w:color w:val="000000"/>
-              </w:rPr>
-              <w:t>Enabler</w:t>
+              <w:t>Knowledge generated by it</w:t>
             </w:r>
           </w:p>
         </w:tc>
@@ -1258,7 +1090,7 @@
         <w:tc>
           <w:tcPr>
             <w:cnfStyle w:val="001000000000" w:firstRow="0" w:lastRow="0" w:firstColumn="1" w:lastColumn="0" w:oddVBand="0" w:evenVBand="0" w:oddHBand="0" w:evenHBand="0" w:firstRowFirstColumn="0" w:firstRowLastColumn="0" w:lastRowFirstColumn="0" w:lastRowLastColumn="0"/>
-            <w:tcW w:w="915" w:type="dxa"/>
+            <w:tcW w:w="1985" w:type="dxa"/>
           </w:tcPr>
           <w:p>
             <w:pPr>
@@ -1283,7 +1115,7 @@
         </w:tc>
         <w:tc>
           <w:tcPr>
-            <w:tcW w:w="5176" w:type="dxa"/>
+            <w:tcW w:w="5528" w:type="dxa"/>
           </w:tcPr>
           <w:p>
             <w:pPr>
@@ -1294,13 +1126,13 @@
               <w:rPr>
                 <w:color w:val="000000"/>
               </w:rPr>
-              <w:t xml:space="preserve">"Overall, I think they are helpful, they make things quicker for the most part..." </w:t>
-            </w:r>
-          </w:p>
-        </w:tc>
-        <w:tc>
-          <w:tcPr>
-            <w:tcW w:w="2736" w:type="dxa"/>
+              <w:t>"It's like a system that brokers this level of communication so that the information is tracked."</w:t>
+            </w:r>
+          </w:p>
+        </w:tc>
+        <w:tc>
+          <w:tcPr>
+            <w:tcW w:w="3119" w:type="dxa"/>
           </w:tcPr>
           <w:p>
             <w:pPr>
@@ -1317,7 +1149,7 @@
         </w:tc>
         <w:tc>
           <w:tcPr>
-            <w:tcW w:w="2836" w:type="dxa"/>
+            <w:tcW w:w="4110" w:type="dxa"/>
           </w:tcPr>
           <w:p>
             <w:pPr>
@@ -1329,28 +1161,6 @@
                 <w:color w:val="000000"/>
               </w:rPr>
               <w:t>Knowledge generated by it</w:t>
-            </w:r>
-          </w:p>
-        </w:tc>
-        <w:tc>
-          <w:tcPr>
-            <w:tcW w:w="3506" w:type="dxa"/>
-          </w:tcPr>
-          <w:p>
-            <w:pPr>
-              <w:jc w:val="center"/>
-              <w:cnfStyle w:val="000000100000" w:firstRow="0" w:lastRow="0" w:firstColumn="0" w:lastColumn="0" w:oddVBand="0" w:evenVBand="0" w:oddHBand="1" w:evenHBand="0" w:firstRowFirstColumn="0" w:firstRowLastColumn="0" w:lastRowFirstColumn="0" w:lastRowLastColumn="0"/>
-              <w:rPr>
-                <w:rFonts w:cs="Arial"/>
-                <w:color w:val="000000"/>
-              </w:rPr>
-            </w:pPr>
-            <w:r>
-              <w:rPr>
-                <w:rFonts w:cs="Arial"/>
-                <w:color w:val="000000"/>
-              </w:rPr>
-              <w:t>Enabler</w:t>
             </w:r>
           </w:p>
         </w:tc>
@@ -1362,7 +1172,7 @@
         <w:tc>
           <w:tcPr>
             <w:cnfStyle w:val="001000000000" w:firstRow="0" w:lastRow="0" w:firstColumn="1" w:lastColumn="0" w:oddVBand="0" w:evenVBand="0" w:oddHBand="0" w:evenHBand="0" w:firstRowFirstColumn="0" w:firstRowLastColumn="0" w:lastRowFirstColumn="0" w:lastRowLastColumn="0"/>
-            <w:tcW w:w="915" w:type="dxa"/>
+            <w:tcW w:w="1985" w:type="dxa"/>
           </w:tcPr>
           <w:p>
             <w:pPr>
@@ -1387,7 +1197,7 @@
         </w:tc>
         <w:tc>
           <w:tcPr>
-            <w:tcW w:w="5176" w:type="dxa"/>
+            <w:tcW w:w="5528" w:type="dxa"/>
           </w:tcPr>
           <w:p>
             <w:pPr>
@@ -1398,13 +1208,27 @@
               <w:rPr>
                 <w:color w:val="000000"/>
               </w:rPr>
-              <w:t>"It's like a system that brokers this level of communication so that the information is tracked."</w:t>
-            </w:r>
-          </w:p>
-        </w:tc>
-        <w:tc>
-          <w:tcPr>
-            <w:tcW w:w="2736" w:type="dxa"/>
+              <w:t xml:space="preserve"> "Our clients and customers, they think they're things really important. Because they have no visibility of the strokes that we're managing </w:t>
+            </w:r>
+            <w:proofErr w:type="gramStart"/>
+            <w:r>
+              <w:rPr>
+                <w:color w:val="000000"/>
+              </w:rPr>
+              <w:t>at the moment</w:t>
+            </w:r>
+            <w:proofErr w:type="gramEnd"/>
+            <w:r>
+              <w:rPr>
+                <w:color w:val="000000"/>
+              </w:rPr>
+              <w:t>.”</w:t>
+            </w:r>
+          </w:p>
+        </w:tc>
+        <w:tc>
+          <w:tcPr>
+            <w:tcW w:w="3119" w:type="dxa"/>
           </w:tcPr>
           <w:p>
             <w:pPr>
@@ -1412,16 +1236,16 @@
               <w:cnfStyle w:val="000000000000" w:firstRow="0" w:lastRow="0" w:firstColumn="0" w:lastColumn="0" w:oddVBand="0" w:evenVBand="0" w:oddHBand="0" w:evenHBand="0" w:firstRowFirstColumn="0" w:firstRowLastColumn="0" w:lastRowFirstColumn="0" w:lastRowLastColumn="0"/>
             </w:pPr>
             <w:r>
-              <w:rPr>
-                <w:color w:val="000000"/>
-              </w:rPr>
-              <w:t xml:space="preserve">Technology </w:t>
-            </w:r>
-          </w:p>
-        </w:tc>
-        <w:tc>
-          <w:tcPr>
-            <w:tcW w:w="2836" w:type="dxa"/>
+              <w:t>V</w:t>
+            </w:r>
+            <w:r>
+              <w:t>alue proposition</w:t>
+            </w:r>
+          </w:p>
+        </w:tc>
+        <w:tc>
+          <w:tcPr>
+            <w:tcW w:w="4110" w:type="dxa"/>
           </w:tcPr>
           <w:p>
             <w:pPr>
@@ -1432,29 +1256,13 @@
               <w:rPr>
                 <w:color w:val="000000"/>
               </w:rPr>
-              <w:t>Knowledge generated by it</w:t>
-            </w:r>
-          </w:p>
-        </w:tc>
-        <w:tc>
-          <w:tcPr>
-            <w:tcW w:w="3506" w:type="dxa"/>
-          </w:tcPr>
-          <w:p>
-            <w:pPr>
-              <w:jc w:val="center"/>
-              <w:cnfStyle w:val="000000000000" w:firstRow="0" w:lastRow="0" w:firstColumn="0" w:lastColumn="0" w:oddVBand="0" w:evenVBand="0" w:oddHBand="0" w:evenHBand="0" w:firstRowFirstColumn="0" w:firstRowLastColumn="0" w:lastRowFirstColumn="0" w:lastRowLastColumn="0"/>
-              <w:rPr>
-                <w:rFonts w:cs="Arial"/>
-                <w:color w:val="000000"/>
-              </w:rPr>
-            </w:pPr>
-            <w:r>
-              <w:rPr>
-                <w:rFonts w:cs="Arial"/>
-                <w:color w:val="000000"/>
-              </w:rPr>
-              <w:t>Enabler</w:t>
+              <w:t>S</w:t>
+            </w:r>
+            <w:r>
+              <w:rPr>
+                <w:color w:val="000000"/>
+              </w:rPr>
+              <w:t xml:space="preserve">upply side to developer </w:t>
             </w:r>
           </w:p>
         </w:tc>
@@ -1467,7 +1275,7 @@
         <w:tc>
           <w:tcPr>
             <w:cnfStyle w:val="001000000000" w:firstRow="0" w:lastRow="0" w:firstColumn="1" w:lastColumn="0" w:oddVBand="0" w:evenVBand="0" w:oddHBand="0" w:evenHBand="0" w:firstRowFirstColumn="0" w:firstRowLastColumn="0" w:lastRowFirstColumn="0" w:lastRowLastColumn="0"/>
-            <w:tcW w:w="915" w:type="dxa"/>
+            <w:tcW w:w="1985" w:type="dxa"/>
           </w:tcPr>
           <w:p>
             <w:pPr>
@@ -1492,7 +1300,7 @@
         </w:tc>
         <w:tc>
           <w:tcPr>
-            <w:tcW w:w="5176" w:type="dxa"/>
+            <w:tcW w:w="5528" w:type="dxa"/>
           </w:tcPr>
           <w:p>
             <w:pPr>
@@ -1503,13 +1311,27 @@
               <w:rPr>
                 <w:color w:val="000000"/>
               </w:rPr>
-              <w:t xml:space="preserve"> "Our clients and customers, they think they're things really important. Because they have no visibility of the strokes that we're managing at the moment.”</w:t>
-            </w:r>
-          </w:p>
-        </w:tc>
-        <w:tc>
-          <w:tcPr>
-            <w:tcW w:w="2736" w:type="dxa"/>
+              <w:t>"</w:t>
+            </w:r>
+            <w:proofErr w:type="gramStart"/>
+            <w:r>
+              <w:rPr>
+                <w:color w:val="000000"/>
+              </w:rPr>
+              <w:t>So</w:t>
+            </w:r>
+            <w:proofErr w:type="gramEnd"/>
+            <w:r>
+              <w:rPr>
+                <w:color w:val="000000"/>
+              </w:rPr>
+              <w:t xml:space="preserve"> it's really saving time on things that can very well be done by, you know, sort of an artificial intelligence means."  </w:t>
+            </w:r>
+          </w:p>
+        </w:tc>
+        <w:tc>
+          <w:tcPr>
+            <w:tcW w:w="3119" w:type="dxa"/>
           </w:tcPr>
           <w:p>
             <w:pPr>
@@ -1526,7 +1348,7 @@
         </w:tc>
         <w:tc>
           <w:tcPr>
-            <w:tcW w:w="2836" w:type="dxa"/>
+            <w:tcW w:w="4110" w:type="dxa"/>
           </w:tcPr>
           <w:p>
             <w:pPr>
@@ -1537,35 +1359,13 @@
               <w:rPr>
                 <w:color w:val="000000"/>
               </w:rPr>
-              <w:t>S</w:t>
-            </w:r>
-            <w:r>
-              <w:rPr>
-                <w:color w:val="000000"/>
-              </w:rPr>
-              <w:t xml:space="preserve">upply side to developer </w:t>
-            </w:r>
-          </w:p>
-        </w:tc>
-        <w:tc>
-          <w:tcPr>
-            <w:tcW w:w="3506" w:type="dxa"/>
-          </w:tcPr>
-          <w:p>
-            <w:pPr>
-              <w:jc w:val="center"/>
-              <w:cnfStyle w:val="000000100000" w:firstRow="0" w:lastRow="0" w:firstColumn="0" w:lastColumn="0" w:oddVBand="0" w:evenVBand="0" w:oddHBand="1" w:evenHBand="0" w:firstRowFirstColumn="0" w:firstRowLastColumn="0" w:lastRowFirstColumn="0" w:lastRowLastColumn="0"/>
-              <w:rPr>
-                <w:rFonts w:cs="Arial"/>
-                <w:color w:val="000000"/>
-              </w:rPr>
-            </w:pPr>
-            <w:r>
-              <w:rPr>
-                <w:rFonts w:cs="Arial"/>
-                <w:color w:val="000000"/>
-              </w:rPr>
-              <w:t>Barrier</w:t>
+              <w:t>De</w:t>
+            </w:r>
+            <w:r>
+              <w:rPr>
+                <w:color w:val="000000"/>
+              </w:rPr>
+              <w:t>mand side to adopter</w:t>
             </w:r>
           </w:p>
         </w:tc>
@@ -1577,7 +1377,7 @@
         <w:tc>
           <w:tcPr>
             <w:cnfStyle w:val="001000000000" w:firstRow="0" w:lastRow="0" w:firstColumn="1" w:lastColumn="0" w:oddVBand="0" w:evenVBand="0" w:oddHBand="0" w:evenHBand="0" w:firstRowFirstColumn="0" w:firstRowLastColumn="0" w:lastRowFirstColumn="0" w:lastRowLastColumn="0"/>
-            <w:tcW w:w="915" w:type="dxa"/>
+            <w:tcW w:w="1985" w:type="dxa"/>
           </w:tcPr>
           <w:p>
             <w:pPr>
@@ -1602,24 +1402,53 @@
         </w:tc>
         <w:tc>
           <w:tcPr>
-            <w:tcW w:w="5176" w:type="dxa"/>
+            <w:tcW w:w="5528" w:type="dxa"/>
           </w:tcPr>
           <w:p>
             <w:pPr>
               <w:jc w:val="center"/>
               <w:cnfStyle w:val="000000000000" w:firstRow="0" w:lastRow="0" w:firstColumn="0" w:lastColumn="0" w:oddVBand="0" w:evenVBand="0" w:oddHBand="0" w:evenHBand="0" w:firstRowFirstColumn="0" w:firstRowLastColumn="0" w:lastRowFirstColumn="0" w:lastRowLastColumn="0"/>
-            </w:pPr>
-            <w:r>
-              <w:rPr>
-                <w:color w:val="000000"/>
-              </w:rPr>
-              <w:t xml:space="preserve">"So it's really saving time on things that can very well be done by, you know, sort of an artificial intelligence means."  </w:t>
-            </w:r>
-          </w:p>
-        </w:tc>
-        <w:tc>
-          <w:tcPr>
-            <w:tcW w:w="2736" w:type="dxa"/>
+              <w:rPr>
+                <w:color w:val="000000"/>
+              </w:rPr>
+            </w:pPr>
+            <w:r>
+              <w:rPr>
+                <w:color w:val="000000"/>
+              </w:rPr>
+              <w:t>“</w:t>
+            </w:r>
+            <w:r>
+              <w:rPr>
+                <w:color w:val="000000"/>
+              </w:rPr>
+              <w:t xml:space="preserve">But I'm just interested in news about what those performance indicators are like. As you know, I mean, we do have a few dashboards in there, sort of monitoring devices. But I'm not convinced that a lot of frontline clinicians talk about them sort of at a macro level, the level of executive </w:t>
+            </w:r>
+            <w:proofErr w:type="gramStart"/>
+            <w:r>
+              <w:rPr>
+                <w:color w:val="000000"/>
+              </w:rPr>
+              <w:t>look</w:t>
+            </w:r>
+            <w:proofErr w:type="gramEnd"/>
+            <w:r>
+              <w:rPr>
+                <w:color w:val="000000"/>
+              </w:rPr>
+              <w:t xml:space="preserve"> at. But, you know, the front factor.</w:t>
+            </w:r>
+            <w:r>
+              <w:rPr>
+                <w:color w:val="000000"/>
+              </w:rPr>
+              <w:t>”</w:t>
+            </w:r>
+          </w:p>
+        </w:tc>
+        <w:tc>
+          <w:tcPr>
+            <w:tcW w:w="3119" w:type="dxa"/>
           </w:tcPr>
           <w:p>
             <w:pPr>
@@ -1627,16 +1456,13 @@
               <w:cnfStyle w:val="000000000000" w:firstRow="0" w:lastRow="0" w:firstColumn="0" w:lastColumn="0" w:oddVBand="0" w:evenVBand="0" w:oddHBand="0" w:evenHBand="0" w:firstRowFirstColumn="0" w:firstRowLastColumn="0" w:lastRowFirstColumn="0" w:lastRowLastColumn="0"/>
             </w:pPr>
             <w:r>
-              <w:t>V</w:t>
-            </w:r>
-            <w:r>
-              <w:t>alue proposition</w:t>
-            </w:r>
-          </w:p>
-        </w:tc>
-        <w:tc>
-          <w:tcPr>
-            <w:tcW w:w="2836" w:type="dxa"/>
+              <w:t>Adopter</w:t>
+            </w:r>
+          </w:p>
+        </w:tc>
+        <w:tc>
+          <w:tcPr>
+            <w:tcW w:w="4110" w:type="dxa"/>
           </w:tcPr>
           <w:p>
             <w:pPr>
@@ -1647,35 +1473,13 @@
               <w:rPr>
                 <w:color w:val="000000"/>
               </w:rPr>
-              <w:t>De</w:t>
-            </w:r>
-            <w:r>
-              <w:rPr>
-                <w:color w:val="000000"/>
-              </w:rPr>
-              <w:t>mand side to adopter</w:t>
-            </w:r>
-          </w:p>
-        </w:tc>
-        <w:tc>
-          <w:tcPr>
-            <w:tcW w:w="3506" w:type="dxa"/>
-          </w:tcPr>
-          <w:p>
-            <w:pPr>
-              <w:jc w:val="center"/>
-              <w:cnfStyle w:val="000000000000" w:firstRow="0" w:lastRow="0" w:firstColumn="0" w:lastColumn="0" w:oddVBand="0" w:evenVBand="0" w:oddHBand="0" w:evenHBand="0" w:firstRowFirstColumn="0" w:firstRowLastColumn="0" w:lastRowFirstColumn="0" w:lastRowLastColumn="0"/>
-              <w:rPr>
-                <w:rFonts w:cs="Arial"/>
-                <w:color w:val="000000"/>
-              </w:rPr>
-            </w:pPr>
-            <w:r>
-              <w:rPr>
-                <w:rFonts w:cs="Arial"/>
-                <w:color w:val="000000"/>
-              </w:rPr>
-              <w:t>Enabler</w:t>
+              <w:t xml:space="preserve">Staff- </w:t>
+            </w:r>
+            <w:r>
+              <w:rPr>
+                <w:color w:val="000000"/>
+              </w:rPr>
+              <w:t>role &amp; identity</w:t>
             </w:r>
           </w:p>
         </w:tc>
@@ -1688,32 +1492,33 @@
         <w:tc>
           <w:tcPr>
             <w:cnfStyle w:val="001000000000" w:firstRow="0" w:lastRow="0" w:firstColumn="1" w:lastColumn="0" w:oddVBand="0" w:evenVBand="0" w:oddHBand="0" w:evenHBand="0" w:firstRowFirstColumn="0" w:firstRowLastColumn="0" w:lastRowFirstColumn="0" w:lastRowLastColumn="0"/>
-            <w:tcW w:w="915" w:type="dxa"/>
-          </w:tcPr>
-          <w:p>
-            <w:pPr>
-              <w:jc w:val="center"/>
-              <w:rPr>
-                <w:b w:val="0"/>
-                <w:bCs w:val="0"/>
-                <w:sz w:val="28"/>
-                <w:szCs w:val="28"/>
-              </w:rPr>
-            </w:pPr>
-            <w:r>
-              <w:rPr>
-                <w:b w:val="0"/>
-                <w:bCs w:val="0"/>
-                <w:sz w:val="28"/>
-                <w:szCs w:val="28"/>
-              </w:rPr>
+            <w:tcW w:w="1985" w:type="dxa"/>
+          </w:tcPr>
+          <w:p>
+            <w:pPr>
+              <w:jc w:val="center"/>
+              <w:rPr>
+                <w:b w:val="0"/>
+                <w:bCs w:val="0"/>
+                <w:sz w:val="28"/>
+                <w:szCs w:val="28"/>
+              </w:rPr>
+            </w:pPr>
+            <w:r>
+              <w:rPr>
+                <w:b w:val="0"/>
+                <w:bCs w:val="0"/>
+                <w:sz w:val="28"/>
+                <w:szCs w:val="28"/>
+              </w:rPr>
+              <w:lastRenderedPageBreak/>
               <w:t>9</w:t>
             </w:r>
           </w:p>
         </w:tc>
         <w:tc>
           <w:tcPr>
-            <w:tcW w:w="5176" w:type="dxa"/>
+            <w:tcW w:w="5528" w:type="dxa"/>
           </w:tcPr>
           <w:p>
             <w:pPr>
@@ -1727,13 +1532,7 @@
               <w:rPr>
                 <w:color w:val="000000"/>
               </w:rPr>
-              <w:t>“</w:t>
-            </w:r>
-            <w:r>
-              <w:rPr>
-                <w:color w:val="000000"/>
-              </w:rPr>
-              <w:t>But I'm just interested in news about what those performance indicators are like. As you know, I mean, we do have a few dashboards in there, sort of monitoring devices. But I'm not convinced that a lot of frontline clinicians talk about them sort of at a macro level, the level of executive look at. But, you know, the front factor.</w:t>
+              <w:t>"Some people might think this robotic person is going to tell me what to do.</w:t>
             </w:r>
             <w:r>
               <w:rPr>
@@ -1745,7 +1544,7 @@
         </w:tc>
         <w:tc>
           <w:tcPr>
-            <w:tcW w:w="2736" w:type="dxa"/>
+            <w:tcW w:w="3119" w:type="dxa"/>
           </w:tcPr>
           <w:p>
             <w:pPr>
@@ -1759,7 +1558,7 @@
         </w:tc>
         <w:tc>
           <w:tcPr>
-            <w:tcW w:w="2836" w:type="dxa"/>
+            <w:tcW w:w="4110" w:type="dxa"/>
           </w:tcPr>
           <w:p>
             <w:pPr>
@@ -1777,28 +1576,6 @@
                 <w:color w:val="000000"/>
               </w:rPr>
               <w:t>role &amp; identity</w:t>
-            </w:r>
-          </w:p>
-        </w:tc>
-        <w:tc>
-          <w:tcPr>
-            <w:tcW w:w="3506" w:type="dxa"/>
-          </w:tcPr>
-          <w:p>
-            <w:pPr>
-              <w:jc w:val="center"/>
-              <w:cnfStyle w:val="000000100000" w:firstRow="0" w:lastRow="0" w:firstColumn="0" w:lastColumn="0" w:oddVBand="0" w:evenVBand="0" w:oddHBand="1" w:evenHBand="0" w:firstRowFirstColumn="0" w:firstRowLastColumn="0" w:lastRowFirstColumn="0" w:lastRowLastColumn="0"/>
-              <w:rPr>
-                <w:rFonts w:cs="Arial"/>
-                <w:color w:val="000000"/>
-              </w:rPr>
-            </w:pPr>
-            <w:r>
-              <w:rPr>
-                <w:rFonts w:cs="Arial"/>
-                <w:color w:val="000000"/>
-              </w:rPr>
-              <w:t>Barrier</w:t>
             </w:r>
           </w:p>
         </w:tc>
@@ -1810,32 +1587,41 @@
         <w:tc>
           <w:tcPr>
             <w:cnfStyle w:val="001000000000" w:firstRow="0" w:lastRow="0" w:firstColumn="1" w:lastColumn="0" w:oddVBand="0" w:evenVBand="0" w:oddHBand="0" w:evenHBand="0" w:firstRowFirstColumn="0" w:firstRowLastColumn="0" w:lastRowFirstColumn="0" w:lastRowLastColumn="0"/>
-            <w:tcW w:w="915" w:type="dxa"/>
-          </w:tcPr>
-          <w:p>
-            <w:pPr>
-              <w:jc w:val="center"/>
-              <w:rPr>
-                <w:b w:val="0"/>
-                <w:bCs w:val="0"/>
-                <w:sz w:val="28"/>
-                <w:szCs w:val="28"/>
-              </w:rPr>
-            </w:pPr>
-            <w:r>
-              <w:rPr>
-                <w:b w:val="0"/>
-                <w:bCs w:val="0"/>
-                <w:sz w:val="28"/>
-                <w:szCs w:val="28"/>
-              </w:rPr>
-              <w:t>10</w:t>
-            </w:r>
-          </w:p>
-        </w:tc>
-        <w:tc>
-          <w:tcPr>
-            <w:tcW w:w="5176" w:type="dxa"/>
+            <w:tcW w:w="1985" w:type="dxa"/>
+          </w:tcPr>
+          <w:p>
+            <w:pPr>
+              <w:jc w:val="center"/>
+              <w:rPr>
+                <w:b w:val="0"/>
+                <w:bCs w:val="0"/>
+                <w:sz w:val="28"/>
+                <w:szCs w:val="28"/>
+              </w:rPr>
+            </w:pPr>
+            <w:r>
+              <w:rPr>
+                <w:b w:val="0"/>
+                <w:bCs w:val="0"/>
+                <w:sz w:val="28"/>
+                <w:szCs w:val="28"/>
+              </w:rPr>
+              <w:t>1</w:t>
+            </w:r>
+            <w:r>
+              <w:rPr>
+                <w:b w:val="0"/>
+                <w:bCs w:val="0"/>
+                <w:sz w:val="28"/>
+                <w:szCs w:val="28"/>
+              </w:rPr>
+              <w:t>0</w:t>
+            </w:r>
+          </w:p>
+        </w:tc>
+        <w:tc>
+          <w:tcPr>
+            <w:tcW w:w="5528" w:type="dxa"/>
           </w:tcPr>
           <w:p>
             <w:pPr>
@@ -1849,19 +1635,13 @@
               <w:rPr>
                 <w:color w:val="000000"/>
               </w:rPr>
-              <w:t>"Some people might think this robotic person is going to tell me what to do.</w:t>
-            </w:r>
-            <w:r>
-              <w:rPr>
-                <w:color w:val="000000"/>
-              </w:rPr>
-              <w:t>”</w:t>
-            </w:r>
-          </w:p>
-        </w:tc>
-        <w:tc>
-          <w:tcPr>
-            <w:tcW w:w="2736" w:type="dxa"/>
+              <w:t xml:space="preserve">"I think you need to get back to the clinicians that are trusted within the community and have them lead the charge." </w:t>
+            </w:r>
+          </w:p>
+        </w:tc>
+        <w:tc>
+          <w:tcPr>
+            <w:tcW w:w="3119" w:type="dxa"/>
           </w:tcPr>
           <w:p>
             <w:pPr>
@@ -1869,13 +1649,13 @@
               <w:cnfStyle w:val="000000000000" w:firstRow="0" w:lastRow="0" w:firstColumn="0" w:lastColumn="0" w:oddVBand="0" w:evenVBand="0" w:oddHBand="0" w:evenHBand="0" w:firstRowFirstColumn="0" w:firstRowLastColumn="0" w:lastRowFirstColumn="0" w:lastRowLastColumn="0"/>
             </w:pPr>
             <w:r>
-              <w:t>Adopter</w:t>
-            </w:r>
-          </w:p>
-        </w:tc>
-        <w:tc>
-          <w:tcPr>
-            <w:tcW w:w="2836" w:type="dxa"/>
+              <w:t>Organisation</w:t>
+            </w:r>
+          </w:p>
+        </w:tc>
+        <w:tc>
+          <w:tcPr>
+            <w:tcW w:w="4110" w:type="dxa"/>
           </w:tcPr>
           <w:p>
             <w:pPr>
@@ -1886,35 +1666,13 @@
               <w:rPr>
                 <w:color w:val="000000"/>
               </w:rPr>
-              <w:t xml:space="preserve">Staff- </w:t>
-            </w:r>
-            <w:r>
-              <w:rPr>
-                <w:color w:val="000000"/>
-              </w:rPr>
-              <w:t>role &amp; identity</w:t>
-            </w:r>
-          </w:p>
-        </w:tc>
-        <w:tc>
-          <w:tcPr>
-            <w:tcW w:w="3506" w:type="dxa"/>
-          </w:tcPr>
-          <w:p>
-            <w:pPr>
-              <w:jc w:val="center"/>
-              <w:cnfStyle w:val="000000000000" w:firstRow="0" w:lastRow="0" w:firstColumn="0" w:lastColumn="0" w:oddVBand="0" w:evenVBand="0" w:oddHBand="0" w:evenHBand="0" w:firstRowFirstColumn="0" w:firstRowLastColumn="0" w:lastRowFirstColumn="0" w:lastRowLastColumn="0"/>
-              <w:rPr>
-                <w:rFonts w:cs="Arial"/>
-                <w:color w:val="000000"/>
-              </w:rPr>
-            </w:pPr>
-            <w:r>
-              <w:rPr>
-                <w:rFonts w:cs="Arial"/>
-                <w:color w:val="000000"/>
-              </w:rPr>
-              <w:t xml:space="preserve">Barrier </w:t>
+              <w:t>C</w:t>
+            </w:r>
+            <w:r>
+              <w:rPr>
+                <w:color w:val="000000"/>
+              </w:rPr>
+              <w:t>apacity to innovate in general</w:t>
             </w:r>
           </w:p>
         </w:tc>
@@ -1927,32 +1685,41 @@
         <w:tc>
           <w:tcPr>
             <w:cnfStyle w:val="001000000000" w:firstRow="0" w:lastRow="0" w:firstColumn="1" w:lastColumn="0" w:oddVBand="0" w:evenVBand="0" w:oddHBand="0" w:evenHBand="0" w:firstRowFirstColumn="0" w:firstRowLastColumn="0" w:lastRowFirstColumn="0" w:lastRowLastColumn="0"/>
-            <w:tcW w:w="915" w:type="dxa"/>
-          </w:tcPr>
-          <w:p>
-            <w:pPr>
-              <w:jc w:val="center"/>
-              <w:rPr>
-                <w:b w:val="0"/>
-                <w:bCs w:val="0"/>
-                <w:sz w:val="28"/>
-                <w:szCs w:val="28"/>
-              </w:rPr>
-            </w:pPr>
-            <w:r>
-              <w:rPr>
-                <w:b w:val="0"/>
-                <w:bCs w:val="0"/>
-                <w:sz w:val="28"/>
-                <w:szCs w:val="28"/>
-              </w:rPr>
-              <w:t>11</w:t>
-            </w:r>
-          </w:p>
-        </w:tc>
-        <w:tc>
-          <w:tcPr>
-            <w:tcW w:w="5176" w:type="dxa"/>
+            <w:tcW w:w="1985" w:type="dxa"/>
+          </w:tcPr>
+          <w:p>
+            <w:pPr>
+              <w:jc w:val="center"/>
+              <w:rPr>
+                <w:b w:val="0"/>
+                <w:bCs w:val="0"/>
+                <w:sz w:val="28"/>
+                <w:szCs w:val="28"/>
+              </w:rPr>
+            </w:pPr>
+            <w:r>
+              <w:rPr>
+                <w:b w:val="0"/>
+                <w:bCs w:val="0"/>
+                <w:sz w:val="28"/>
+                <w:szCs w:val="28"/>
+              </w:rPr>
+              <w:t>1</w:t>
+            </w:r>
+            <w:r>
+              <w:rPr>
+                <w:b w:val="0"/>
+                <w:bCs w:val="0"/>
+                <w:sz w:val="28"/>
+                <w:szCs w:val="28"/>
+              </w:rPr>
+              <w:t>1</w:t>
+            </w:r>
+          </w:p>
+        </w:tc>
+        <w:tc>
+          <w:tcPr>
+            <w:tcW w:w="5528" w:type="dxa"/>
           </w:tcPr>
           <w:p>
             <w:pPr>
@@ -1966,13 +1733,25 @@
               <w:rPr>
                 <w:color w:val="000000"/>
               </w:rPr>
-              <w:t xml:space="preserve">"I think you need to get back to the clinicians that are trusted within the community and have them lead the charge." </w:t>
-            </w:r>
-          </w:p>
-        </w:tc>
-        <w:tc>
-          <w:tcPr>
-            <w:tcW w:w="2736" w:type="dxa"/>
+              <w:t>“</w:t>
+            </w:r>
+            <w:r>
+              <w:rPr>
+                <w:color w:val="000000"/>
+              </w:rPr>
+              <w:t>We've been able to develop around about 50 odd dashboards.</w:t>
+            </w:r>
+            <w:r>
+              <w:rPr>
+                <w:color w:val="000000"/>
+              </w:rPr>
+              <w:t>”</w:t>
+            </w:r>
+          </w:p>
+        </w:tc>
+        <w:tc>
+          <w:tcPr>
+            <w:tcW w:w="3119" w:type="dxa"/>
           </w:tcPr>
           <w:p>
             <w:pPr>
@@ -1986,7 +1765,7 @@
         </w:tc>
         <w:tc>
           <w:tcPr>
-            <w:tcW w:w="2836" w:type="dxa"/>
+            <w:tcW w:w="4110" w:type="dxa"/>
           </w:tcPr>
           <w:p>
             <w:pPr>
@@ -1997,45 +1776,8 @@
               <w:rPr>
                 <w:color w:val="000000"/>
               </w:rPr>
-              <w:t>C</w:t>
-            </w:r>
-            <w:r>
-              <w:rPr>
-                <w:color w:val="000000"/>
-              </w:rPr>
-              <w:t>apacity to innovate in general</w:t>
-            </w:r>
-          </w:p>
-        </w:tc>
-        <w:tc>
-          <w:tcPr>
-            <w:tcW w:w="3506" w:type="dxa"/>
-          </w:tcPr>
-          <w:p>
-            <w:pPr>
-              <w:jc w:val="center"/>
-              <w:cnfStyle w:val="000000100000" w:firstRow="0" w:lastRow="0" w:firstColumn="0" w:lastColumn="0" w:oddVBand="0" w:evenVBand="0" w:oddHBand="1" w:evenHBand="0" w:firstRowFirstColumn="0" w:firstRowLastColumn="0" w:lastRowFirstColumn="0" w:lastRowLastColumn="0"/>
-              <w:rPr>
-                <w:rFonts w:cs="Arial"/>
-                <w:color w:val="000000"/>
-              </w:rPr>
-            </w:pPr>
-            <w:r>
-              <w:rPr>
-                <w:rFonts w:cs="Arial"/>
-                <w:color w:val="000000"/>
-              </w:rPr>
-              <w:t>Enabler</w:t>
-            </w:r>
-          </w:p>
-          <w:p>
-            <w:pPr>
-              <w:jc w:val="center"/>
-              <w:cnfStyle w:val="000000100000" w:firstRow="0" w:lastRow="0" w:firstColumn="0" w:lastColumn="0" w:oddVBand="0" w:evenVBand="0" w:oddHBand="1" w:evenHBand="0" w:firstRowFirstColumn="0" w:firstRowLastColumn="0" w:lastRowFirstColumn="0" w:lastRowLastColumn="0"/>
-              <w:rPr>
-                <w:rFonts w:cs="Arial"/>
-              </w:rPr>
-            </w:pPr>
+              <w:t>Capacity to innovate in general</w:t>
+            </w:r>
           </w:p>
         </w:tc>
       </w:tr>
@@ -2046,32 +1788,41 @@
         <w:tc>
           <w:tcPr>
             <w:cnfStyle w:val="001000000000" w:firstRow="0" w:lastRow="0" w:firstColumn="1" w:lastColumn="0" w:oddVBand="0" w:evenVBand="0" w:oddHBand="0" w:evenHBand="0" w:firstRowFirstColumn="0" w:firstRowLastColumn="0" w:lastRowFirstColumn="0" w:lastRowLastColumn="0"/>
-            <w:tcW w:w="915" w:type="dxa"/>
-          </w:tcPr>
-          <w:p>
-            <w:pPr>
-              <w:jc w:val="center"/>
-              <w:rPr>
-                <w:b w:val="0"/>
-                <w:bCs w:val="0"/>
-                <w:sz w:val="28"/>
-                <w:szCs w:val="28"/>
-              </w:rPr>
-            </w:pPr>
-            <w:r>
-              <w:rPr>
-                <w:b w:val="0"/>
-                <w:bCs w:val="0"/>
-                <w:sz w:val="28"/>
-                <w:szCs w:val="28"/>
-              </w:rPr>
-              <w:t>12</w:t>
-            </w:r>
-          </w:p>
-        </w:tc>
-        <w:tc>
-          <w:tcPr>
-            <w:tcW w:w="5176" w:type="dxa"/>
+            <w:tcW w:w="1985" w:type="dxa"/>
+          </w:tcPr>
+          <w:p>
+            <w:pPr>
+              <w:jc w:val="center"/>
+              <w:rPr>
+                <w:b w:val="0"/>
+                <w:bCs w:val="0"/>
+                <w:sz w:val="28"/>
+                <w:szCs w:val="28"/>
+              </w:rPr>
+            </w:pPr>
+            <w:r>
+              <w:rPr>
+                <w:b w:val="0"/>
+                <w:bCs w:val="0"/>
+                <w:sz w:val="28"/>
+                <w:szCs w:val="28"/>
+              </w:rPr>
+              <w:t>1</w:t>
+            </w:r>
+            <w:r>
+              <w:rPr>
+                <w:b w:val="0"/>
+                <w:bCs w:val="0"/>
+                <w:sz w:val="28"/>
+                <w:szCs w:val="28"/>
+              </w:rPr>
+              <w:t>2</w:t>
+            </w:r>
+          </w:p>
+        </w:tc>
+        <w:tc>
+          <w:tcPr>
+            <w:tcW w:w="5528" w:type="dxa"/>
           </w:tcPr>
           <w:p>
             <w:pPr>
@@ -2085,25 +1836,27 @@
               <w:rPr>
                 <w:color w:val="000000"/>
               </w:rPr>
-              <w:t>“</w:t>
-            </w:r>
-            <w:r>
-              <w:rPr>
-                <w:color w:val="000000"/>
-              </w:rPr>
-              <w:t>We've been able to develop around about 50 odd dashboards.</w:t>
-            </w:r>
-            <w:r>
-              <w:rPr>
-                <w:color w:val="000000"/>
-              </w:rPr>
-              <w:t>”</w:t>
-            </w:r>
-          </w:p>
-        </w:tc>
-        <w:tc>
-          <w:tcPr>
-            <w:tcW w:w="2736" w:type="dxa"/>
+              <w:t xml:space="preserve">"Then the standalone systems complain </w:t>
+            </w:r>
+            <w:proofErr w:type="spellStart"/>
+            <w:r>
+              <w:rPr>
+                <w:color w:val="000000"/>
+              </w:rPr>
+              <w:t>'cause</w:t>
+            </w:r>
+            <w:proofErr w:type="spellEnd"/>
+            <w:r>
+              <w:rPr>
+                <w:color w:val="000000"/>
+              </w:rPr>
+              <w:t xml:space="preserve"> they're not integrated with our enterprise systems." </w:t>
+            </w:r>
+          </w:p>
+        </w:tc>
+        <w:tc>
+          <w:tcPr>
+            <w:tcW w:w="3119" w:type="dxa"/>
           </w:tcPr>
           <w:p>
             <w:pPr>
@@ -2117,7 +1870,7 @@
         </w:tc>
         <w:tc>
           <w:tcPr>
-            <w:tcW w:w="2836" w:type="dxa"/>
+            <w:tcW w:w="4110" w:type="dxa"/>
           </w:tcPr>
           <w:p>
             <w:pPr>
@@ -2128,29 +1881,7 @@
               <w:rPr>
                 <w:color w:val="000000"/>
               </w:rPr>
-              <w:t>Capacity to innovate in general</w:t>
-            </w:r>
-          </w:p>
-        </w:tc>
-        <w:tc>
-          <w:tcPr>
-            <w:tcW w:w="3506" w:type="dxa"/>
-          </w:tcPr>
-          <w:p>
-            <w:pPr>
-              <w:jc w:val="center"/>
-              <w:cnfStyle w:val="000000000000" w:firstRow="0" w:lastRow="0" w:firstColumn="0" w:lastColumn="0" w:oddVBand="0" w:evenVBand="0" w:oddHBand="0" w:evenHBand="0" w:firstRowFirstColumn="0" w:firstRowLastColumn="0" w:lastRowFirstColumn="0" w:lastRowLastColumn="0"/>
-              <w:rPr>
-                <w:rFonts w:cs="Arial"/>
-                <w:color w:val="000000"/>
-              </w:rPr>
-            </w:pPr>
-            <w:r>
-              <w:rPr>
-                <w:rFonts w:cs="Arial"/>
-                <w:color w:val="000000"/>
-              </w:rPr>
-              <w:t>Enabler</w:t>
+              <w:t>Readiness for this technology</w:t>
             </w:r>
           </w:p>
         </w:tc>
@@ -2163,32 +1894,41 @@
         <w:tc>
           <w:tcPr>
             <w:cnfStyle w:val="001000000000" w:firstRow="0" w:lastRow="0" w:firstColumn="1" w:lastColumn="0" w:oddVBand="0" w:evenVBand="0" w:oddHBand="0" w:evenHBand="0" w:firstRowFirstColumn="0" w:firstRowLastColumn="0" w:lastRowFirstColumn="0" w:lastRowLastColumn="0"/>
-            <w:tcW w:w="915" w:type="dxa"/>
-          </w:tcPr>
-          <w:p>
-            <w:pPr>
-              <w:jc w:val="center"/>
-              <w:rPr>
-                <w:b w:val="0"/>
-                <w:bCs w:val="0"/>
-                <w:sz w:val="28"/>
-                <w:szCs w:val="28"/>
-              </w:rPr>
-            </w:pPr>
-            <w:r>
-              <w:rPr>
-                <w:b w:val="0"/>
-                <w:bCs w:val="0"/>
-                <w:sz w:val="28"/>
-                <w:szCs w:val="28"/>
-              </w:rPr>
-              <w:t>13</w:t>
-            </w:r>
-          </w:p>
-        </w:tc>
-        <w:tc>
-          <w:tcPr>
-            <w:tcW w:w="5176" w:type="dxa"/>
+            <w:tcW w:w="1985" w:type="dxa"/>
+          </w:tcPr>
+          <w:p>
+            <w:pPr>
+              <w:jc w:val="center"/>
+              <w:rPr>
+                <w:b w:val="0"/>
+                <w:bCs w:val="0"/>
+                <w:sz w:val="28"/>
+                <w:szCs w:val="28"/>
+              </w:rPr>
+            </w:pPr>
+            <w:r>
+              <w:rPr>
+                <w:b w:val="0"/>
+                <w:bCs w:val="0"/>
+                <w:sz w:val="28"/>
+                <w:szCs w:val="28"/>
+              </w:rPr>
+              <w:t>1</w:t>
+            </w:r>
+            <w:r>
+              <w:rPr>
+                <w:b w:val="0"/>
+                <w:bCs w:val="0"/>
+                <w:sz w:val="28"/>
+                <w:szCs w:val="28"/>
+              </w:rPr>
+              <w:t>3</w:t>
+            </w:r>
+          </w:p>
+        </w:tc>
+        <w:tc>
+          <w:tcPr>
+            <w:tcW w:w="5528" w:type="dxa"/>
           </w:tcPr>
           <w:p>
             <w:pPr>
@@ -2202,13 +1942,85 @@
               <w:rPr>
                 <w:color w:val="000000"/>
               </w:rPr>
-              <w:t xml:space="preserve">"Then the standalone systems complain 'cause they're not integrated with our enterprise systems." </w:t>
-            </w:r>
-          </w:p>
-        </w:tc>
-        <w:tc>
-          <w:tcPr>
-            <w:tcW w:w="2736" w:type="dxa"/>
+              <w:t>"</w:t>
+            </w:r>
+            <w:proofErr w:type="gramStart"/>
+            <w:r>
+              <w:rPr>
+                <w:color w:val="000000"/>
+              </w:rPr>
+              <w:t>nobody</w:t>
+            </w:r>
+            <w:proofErr w:type="gramEnd"/>
+            <w:r>
+              <w:rPr>
+                <w:color w:val="000000"/>
+              </w:rPr>
+              <w:t xml:space="preserve"> </w:t>
+            </w:r>
+            <w:proofErr w:type="spellStart"/>
+            <w:r>
+              <w:rPr>
+                <w:color w:val="000000"/>
+              </w:rPr>
+              <w:t>nobody</w:t>
+            </w:r>
+            <w:proofErr w:type="spellEnd"/>
+            <w:r>
+              <w:rPr>
+                <w:color w:val="000000"/>
+              </w:rPr>
+              <w:t xml:space="preserve"> wants to get behind it."</w:t>
+            </w:r>
+            <w:r>
+              <w:rPr>
+                <w:color w:val="000000"/>
+              </w:rPr>
+              <w:br/>
+            </w:r>
+            <w:r>
+              <w:rPr>
+                <w:color w:val="000000"/>
+              </w:rPr>
+              <w:t>“</w:t>
+            </w:r>
+            <w:r>
+              <w:rPr>
+                <w:color w:val="000000"/>
+              </w:rPr>
+              <w:t xml:space="preserve">And then there's this whole thing, but nobody's really wanting to make a decision. Should we do it or not. </w:t>
+            </w:r>
+            <w:proofErr w:type="gramStart"/>
+            <w:r>
+              <w:rPr>
+                <w:color w:val="000000"/>
+              </w:rPr>
+              <w:t>So</w:t>
+            </w:r>
+            <w:proofErr w:type="gramEnd"/>
+            <w:r>
+              <w:rPr>
+                <w:color w:val="000000"/>
+              </w:rPr>
+              <w:t xml:space="preserve"> what I'm trying to do at the moment is articulate that if you don't,</w:t>
+            </w:r>
+            <w:r>
+              <w:rPr>
+                <w:color w:val="000000"/>
+              </w:rPr>
+              <w:t xml:space="preserve"> </w:t>
+            </w:r>
+            <w:r>
+              <w:rPr>
+                <w:color w:val="000000"/>
+              </w:rPr>
+              <w:t xml:space="preserve">you know, make a change" </w:t>
+            </w:r>
+          </w:p>
+        </w:tc>
+        <w:tc>
+          <w:tcPr>
+            <w:tcW w:w="3119" w:type="dxa"/>
           </w:tcPr>
           <w:p>
             <w:pPr>
@@ -2222,7 +2034,7 @@
         </w:tc>
         <w:tc>
           <w:tcPr>
-            <w:tcW w:w="2836" w:type="dxa"/>
+            <w:tcW w:w="4110" w:type="dxa"/>
           </w:tcPr>
           <w:p>
             <w:pPr>
@@ -2234,28 +2046,6 @@
                 <w:color w:val="000000"/>
               </w:rPr>
               <w:t>Readiness for this technology</w:t>
-            </w:r>
-          </w:p>
-        </w:tc>
-        <w:tc>
-          <w:tcPr>
-            <w:tcW w:w="3506" w:type="dxa"/>
-          </w:tcPr>
-          <w:p>
-            <w:pPr>
-              <w:jc w:val="center"/>
-              <w:cnfStyle w:val="000000100000" w:firstRow="0" w:lastRow="0" w:firstColumn="0" w:lastColumn="0" w:oddVBand="0" w:evenVBand="0" w:oddHBand="1" w:evenHBand="0" w:firstRowFirstColumn="0" w:firstRowLastColumn="0" w:lastRowFirstColumn="0" w:lastRowLastColumn="0"/>
-              <w:rPr>
-                <w:rFonts w:cs="Arial"/>
-                <w:color w:val="000000"/>
-              </w:rPr>
-            </w:pPr>
-            <w:r>
-              <w:rPr>
-                <w:rFonts w:cs="Arial"/>
-                <w:color w:val="000000"/>
-              </w:rPr>
-              <w:t>Barrier</w:t>
             </w:r>
           </w:p>
         </w:tc>
@@ -2267,32 +2057,41 @@
         <w:tc>
           <w:tcPr>
             <w:cnfStyle w:val="001000000000" w:firstRow="0" w:lastRow="0" w:firstColumn="1" w:lastColumn="0" w:oddVBand="0" w:evenVBand="0" w:oddHBand="0" w:evenHBand="0" w:firstRowFirstColumn="0" w:firstRowLastColumn="0" w:lastRowFirstColumn="0" w:lastRowLastColumn="0"/>
-            <w:tcW w:w="915" w:type="dxa"/>
-          </w:tcPr>
-          <w:p>
-            <w:pPr>
-              <w:jc w:val="center"/>
-              <w:rPr>
-                <w:b w:val="0"/>
-                <w:bCs w:val="0"/>
-                <w:sz w:val="28"/>
-                <w:szCs w:val="28"/>
-              </w:rPr>
-            </w:pPr>
-            <w:r>
-              <w:rPr>
-                <w:b w:val="0"/>
-                <w:bCs w:val="0"/>
-                <w:sz w:val="28"/>
-                <w:szCs w:val="28"/>
-              </w:rPr>
-              <w:t>14</w:t>
-            </w:r>
-          </w:p>
-        </w:tc>
-        <w:tc>
-          <w:tcPr>
-            <w:tcW w:w="5176" w:type="dxa"/>
+            <w:tcW w:w="1985" w:type="dxa"/>
+          </w:tcPr>
+          <w:p>
+            <w:pPr>
+              <w:jc w:val="center"/>
+              <w:rPr>
+                <w:b w:val="0"/>
+                <w:bCs w:val="0"/>
+                <w:sz w:val="28"/>
+                <w:szCs w:val="28"/>
+              </w:rPr>
+            </w:pPr>
+            <w:r>
+              <w:rPr>
+                <w:b w:val="0"/>
+                <w:bCs w:val="0"/>
+                <w:sz w:val="28"/>
+                <w:szCs w:val="28"/>
+              </w:rPr>
+              <w:t>1</w:t>
+            </w:r>
+            <w:r>
+              <w:rPr>
+                <w:b w:val="0"/>
+                <w:bCs w:val="0"/>
+                <w:sz w:val="28"/>
+                <w:szCs w:val="28"/>
+              </w:rPr>
+              <w:t>4</w:t>
+            </w:r>
+          </w:p>
+        </w:tc>
+        <w:tc>
+          <w:tcPr>
+            <w:tcW w:w="5528" w:type="dxa"/>
           </w:tcPr>
           <w:p>
             <w:pPr>
@@ -2306,20 +2105,13 @@
               <w:rPr>
                 <w:color w:val="000000"/>
               </w:rPr>
-              <w:t>"nobody nobody wants to get behind it." P6</w:t>
-            </w:r>
-            <w:r>
-              <w:rPr>
-                <w:color w:val="000000"/>
-              </w:rPr>
-              <w:br/>
-              <w:t xml:space="preserve">And then there's this whole thing, but nobody's really wanting to make a decision. Should we do it or not. So what I'm trying to do at the moment is articulate that if you don't,you know, make a change" </w:t>
-            </w:r>
-          </w:p>
-        </w:tc>
-        <w:tc>
-          <w:tcPr>
-            <w:tcW w:w="2736" w:type="dxa"/>
+              <w:t>"There's an understanding there's roles, but it's really establishing that enterprise data governance type system that needs to be done... improving data literacy is one of the things that we're looking at."</w:t>
+            </w:r>
+          </w:p>
+        </w:tc>
+        <w:tc>
+          <w:tcPr>
+            <w:tcW w:w="3119" w:type="dxa"/>
           </w:tcPr>
           <w:p>
             <w:pPr>
@@ -2333,7 +2125,7 @@
         </w:tc>
         <w:tc>
           <w:tcPr>
-            <w:tcW w:w="2836" w:type="dxa"/>
+            <w:tcW w:w="4110" w:type="dxa"/>
           </w:tcPr>
           <w:p>
             <w:pPr>
@@ -2344,29 +2136,7 @@
               <w:rPr>
                 <w:color w:val="000000"/>
               </w:rPr>
-              <w:t>Readiness for this technology</w:t>
-            </w:r>
-          </w:p>
-        </w:tc>
-        <w:tc>
-          <w:tcPr>
-            <w:tcW w:w="3506" w:type="dxa"/>
-          </w:tcPr>
-          <w:p>
-            <w:pPr>
-              <w:jc w:val="center"/>
-              <w:cnfStyle w:val="000000000000" w:firstRow="0" w:lastRow="0" w:firstColumn="0" w:lastColumn="0" w:oddVBand="0" w:evenVBand="0" w:oddHBand="0" w:evenHBand="0" w:firstRowFirstColumn="0" w:firstRowLastColumn="0" w:lastRowFirstColumn="0" w:lastRowLastColumn="0"/>
-              <w:rPr>
-                <w:rFonts w:cs="Arial"/>
-                <w:color w:val="000000"/>
-              </w:rPr>
-            </w:pPr>
-            <w:r>
-              <w:rPr>
-                <w:rFonts w:cs="Arial"/>
-                <w:color w:val="000000"/>
-              </w:rPr>
-              <w:t xml:space="preserve">Barrier </w:t>
+              <w:t>Work needed to plan, implement and monitor change</w:t>
             </w:r>
           </w:p>
         </w:tc>
@@ -2379,32 +2149,41 @@
         <w:tc>
           <w:tcPr>
             <w:cnfStyle w:val="001000000000" w:firstRow="0" w:lastRow="0" w:firstColumn="1" w:lastColumn="0" w:oddVBand="0" w:evenVBand="0" w:oddHBand="0" w:evenHBand="0" w:firstRowFirstColumn="0" w:firstRowLastColumn="0" w:lastRowFirstColumn="0" w:lastRowLastColumn="0"/>
-            <w:tcW w:w="915" w:type="dxa"/>
-          </w:tcPr>
-          <w:p>
-            <w:pPr>
-              <w:jc w:val="center"/>
-              <w:rPr>
-                <w:b w:val="0"/>
-                <w:bCs w:val="0"/>
-                <w:sz w:val="28"/>
-                <w:szCs w:val="28"/>
-              </w:rPr>
-            </w:pPr>
-            <w:r>
-              <w:rPr>
-                <w:b w:val="0"/>
-                <w:bCs w:val="0"/>
-                <w:sz w:val="28"/>
-                <w:szCs w:val="28"/>
-              </w:rPr>
-              <w:t>15</w:t>
-            </w:r>
-          </w:p>
-        </w:tc>
-        <w:tc>
-          <w:tcPr>
-            <w:tcW w:w="5176" w:type="dxa"/>
+            <w:tcW w:w="1985" w:type="dxa"/>
+          </w:tcPr>
+          <w:p>
+            <w:pPr>
+              <w:jc w:val="center"/>
+              <w:rPr>
+                <w:b w:val="0"/>
+                <w:bCs w:val="0"/>
+                <w:sz w:val="28"/>
+                <w:szCs w:val="28"/>
+              </w:rPr>
+            </w:pPr>
+            <w:r>
+              <w:rPr>
+                <w:b w:val="0"/>
+                <w:bCs w:val="0"/>
+                <w:sz w:val="28"/>
+                <w:szCs w:val="28"/>
+              </w:rPr>
+              <w:t>1</w:t>
+            </w:r>
+            <w:r>
+              <w:rPr>
+                <w:b w:val="0"/>
+                <w:bCs w:val="0"/>
+                <w:sz w:val="28"/>
+                <w:szCs w:val="28"/>
+              </w:rPr>
+              <w:t>5</w:t>
+            </w:r>
+          </w:p>
+        </w:tc>
+        <w:tc>
+          <w:tcPr>
+            <w:tcW w:w="5528" w:type="dxa"/>
           </w:tcPr>
           <w:p>
             <w:pPr>
@@ -2418,13 +2197,13 @@
               <w:rPr>
                 <w:color w:val="000000"/>
               </w:rPr>
-              <w:t>"There's an understanding there's roles, but it's really establishing that enterprise data governance type system that needs to be done... improving data literacy is one of the things that we're looking at."</w:t>
-            </w:r>
-          </w:p>
-        </w:tc>
-        <w:tc>
-          <w:tcPr>
-            <w:tcW w:w="2736" w:type="dxa"/>
+              <w:t>"There should be some mechanism for us to provide feedback to the system."</w:t>
+            </w:r>
+          </w:p>
+        </w:tc>
+        <w:tc>
+          <w:tcPr>
+            <w:tcW w:w="3119" w:type="dxa"/>
           </w:tcPr>
           <w:p>
             <w:pPr>
@@ -2438,7 +2217,7 @@
         </w:tc>
         <w:tc>
           <w:tcPr>
-            <w:tcW w:w="2836" w:type="dxa"/>
+            <w:tcW w:w="4110" w:type="dxa"/>
           </w:tcPr>
           <w:p>
             <w:pPr>
@@ -2450,28 +2229,6 @@
                 <w:color w:val="000000"/>
               </w:rPr>
               <w:t>Work needed to plan, implement and monitor change</w:t>
-            </w:r>
-          </w:p>
-        </w:tc>
-        <w:tc>
-          <w:tcPr>
-            <w:tcW w:w="3506" w:type="dxa"/>
-          </w:tcPr>
-          <w:p>
-            <w:pPr>
-              <w:jc w:val="center"/>
-              <w:cnfStyle w:val="000000100000" w:firstRow="0" w:lastRow="0" w:firstColumn="0" w:lastColumn="0" w:oddVBand="0" w:evenVBand="0" w:oddHBand="1" w:evenHBand="0" w:firstRowFirstColumn="0" w:firstRowLastColumn="0" w:lastRowFirstColumn="0" w:lastRowLastColumn="0"/>
-              <w:rPr>
-                <w:rFonts w:cs="Arial"/>
-                <w:color w:val="000000"/>
-              </w:rPr>
-            </w:pPr>
-            <w:r>
-              <w:rPr>
-                <w:rFonts w:cs="Arial"/>
-                <w:color w:val="000000"/>
-              </w:rPr>
-              <w:t>Enabler</w:t>
             </w:r>
           </w:p>
         </w:tc>
@@ -2483,32 +2240,41 @@
         <w:tc>
           <w:tcPr>
             <w:cnfStyle w:val="001000000000" w:firstRow="0" w:lastRow="0" w:firstColumn="1" w:lastColumn="0" w:oddVBand="0" w:evenVBand="0" w:oddHBand="0" w:evenHBand="0" w:firstRowFirstColumn="0" w:firstRowLastColumn="0" w:lastRowFirstColumn="0" w:lastRowLastColumn="0"/>
-            <w:tcW w:w="915" w:type="dxa"/>
-          </w:tcPr>
-          <w:p>
-            <w:pPr>
-              <w:jc w:val="center"/>
-              <w:rPr>
-                <w:b w:val="0"/>
-                <w:bCs w:val="0"/>
-                <w:sz w:val="28"/>
-                <w:szCs w:val="28"/>
-              </w:rPr>
-            </w:pPr>
-            <w:r>
-              <w:rPr>
-                <w:b w:val="0"/>
-                <w:bCs w:val="0"/>
-                <w:sz w:val="28"/>
-                <w:szCs w:val="28"/>
-              </w:rPr>
-              <w:t>16</w:t>
-            </w:r>
-          </w:p>
-        </w:tc>
-        <w:tc>
-          <w:tcPr>
-            <w:tcW w:w="5176" w:type="dxa"/>
+            <w:tcW w:w="1985" w:type="dxa"/>
+          </w:tcPr>
+          <w:p>
+            <w:pPr>
+              <w:jc w:val="center"/>
+              <w:rPr>
+                <w:b w:val="0"/>
+                <w:bCs w:val="0"/>
+                <w:sz w:val="28"/>
+                <w:szCs w:val="28"/>
+              </w:rPr>
+            </w:pPr>
+            <w:r>
+              <w:rPr>
+                <w:b w:val="0"/>
+                <w:bCs w:val="0"/>
+                <w:sz w:val="28"/>
+                <w:szCs w:val="28"/>
+              </w:rPr>
+              <w:t>1</w:t>
+            </w:r>
+            <w:r>
+              <w:rPr>
+                <w:b w:val="0"/>
+                <w:bCs w:val="0"/>
+                <w:sz w:val="28"/>
+                <w:szCs w:val="28"/>
+              </w:rPr>
+              <w:t>6</w:t>
+            </w:r>
+          </w:p>
+        </w:tc>
+        <w:tc>
+          <w:tcPr>
+            <w:tcW w:w="5528" w:type="dxa"/>
           </w:tcPr>
           <w:p>
             <w:pPr>
@@ -2522,13 +2288,31 @@
               <w:rPr>
                 <w:color w:val="000000"/>
               </w:rPr>
-              <w:t>"There should be some mechanism for us to provide feedback to the system."</w:t>
-            </w:r>
-          </w:p>
-        </w:tc>
-        <w:tc>
-          <w:tcPr>
-            <w:tcW w:w="2736" w:type="dxa"/>
+              <w:t>“</w:t>
+            </w:r>
+            <w:r>
+              <w:rPr>
+                <w:color w:val="000000"/>
+              </w:rPr>
+              <w:t>Yeah, we can't go and do that same update to any of the medical devices because the TGA certifies the actual equipment, but also the extension of the infrastructure that hangs on.</w:t>
+            </w:r>
+            <w:r>
+              <w:rPr>
+                <w:color w:val="000000"/>
+              </w:rPr>
+              <w:t>”</w:t>
+            </w:r>
+            <w:r>
+              <w:rPr>
+                <w:color w:val="000000"/>
+              </w:rPr>
+              <w:t xml:space="preserve"> </w:t>
+            </w:r>
+          </w:p>
+        </w:tc>
+        <w:tc>
+          <w:tcPr>
+            <w:tcW w:w="3119" w:type="dxa"/>
           </w:tcPr>
           <w:p>
             <w:pPr>
@@ -2536,13 +2320,13 @@
               <w:cnfStyle w:val="000000000000" w:firstRow="0" w:lastRow="0" w:firstColumn="0" w:lastColumn="0" w:oddVBand="0" w:evenVBand="0" w:oddHBand="0" w:evenHBand="0" w:firstRowFirstColumn="0" w:firstRowLastColumn="0" w:lastRowFirstColumn="0" w:lastRowLastColumn="0"/>
             </w:pPr>
             <w:r>
-              <w:t>Organisation</w:t>
-            </w:r>
-          </w:p>
-        </w:tc>
-        <w:tc>
-          <w:tcPr>
-            <w:tcW w:w="2836" w:type="dxa"/>
+              <w:t>Wider System</w:t>
+            </w:r>
+          </w:p>
+        </w:tc>
+        <w:tc>
+          <w:tcPr>
+            <w:tcW w:w="4110" w:type="dxa"/>
           </w:tcPr>
           <w:p>
             <w:pPr>
@@ -2553,29 +2337,13 @@
               <w:rPr>
                 <w:color w:val="000000"/>
               </w:rPr>
-              <w:t>Work needed to plan, implement and monitor change</w:t>
-            </w:r>
-          </w:p>
-        </w:tc>
-        <w:tc>
-          <w:tcPr>
-            <w:tcW w:w="3506" w:type="dxa"/>
-          </w:tcPr>
-          <w:p>
-            <w:pPr>
-              <w:jc w:val="center"/>
-              <w:cnfStyle w:val="000000000000" w:firstRow="0" w:lastRow="0" w:firstColumn="0" w:lastColumn="0" w:oddVBand="0" w:evenVBand="0" w:oddHBand="0" w:evenHBand="0" w:firstRowFirstColumn="0" w:firstRowLastColumn="0" w:lastRowFirstColumn="0" w:lastRowLastColumn="0"/>
-              <w:rPr>
-                <w:rFonts w:cs="Arial"/>
-                <w:color w:val="000000"/>
-              </w:rPr>
-            </w:pPr>
-            <w:r>
-              <w:rPr>
-                <w:rFonts w:cs="Arial"/>
-                <w:color w:val="000000"/>
-              </w:rPr>
-              <w:t>Barrier</w:t>
+              <w:t>Regulatory/legal issues</w:t>
+            </w:r>
+            <w:r>
+              <w:rPr>
+                <w:color w:val="000000"/>
+              </w:rPr>
+              <w:t xml:space="preserve"> </w:t>
             </w:r>
           </w:p>
         </w:tc>
@@ -2588,32 +2356,41 @@
         <w:tc>
           <w:tcPr>
             <w:cnfStyle w:val="001000000000" w:firstRow="0" w:lastRow="0" w:firstColumn="1" w:lastColumn="0" w:oddVBand="0" w:evenVBand="0" w:oddHBand="0" w:evenHBand="0" w:firstRowFirstColumn="0" w:firstRowLastColumn="0" w:lastRowFirstColumn="0" w:lastRowLastColumn="0"/>
-            <w:tcW w:w="915" w:type="dxa"/>
-          </w:tcPr>
-          <w:p>
-            <w:pPr>
-              <w:jc w:val="center"/>
-              <w:rPr>
-                <w:b w:val="0"/>
-                <w:bCs w:val="0"/>
-                <w:sz w:val="28"/>
-                <w:szCs w:val="28"/>
-              </w:rPr>
-            </w:pPr>
-            <w:r>
-              <w:rPr>
-                <w:b w:val="0"/>
-                <w:bCs w:val="0"/>
-                <w:sz w:val="28"/>
-                <w:szCs w:val="28"/>
-              </w:rPr>
-              <w:t>17</w:t>
-            </w:r>
-          </w:p>
-        </w:tc>
-        <w:tc>
-          <w:tcPr>
-            <w:tcW w:w="5176" w:type="dxa"/>
+            <w:tcW w:w="1985" w:type="dxa"/>
+          </w:tcPr>
+          <w:p>
+            <w:pPr>
+              <w:jc w:val="center"/>
+              <w:rPr>
+                <w:b w:val="0"/>
+                <w:bCs w:val="0"/>
+                <w:sz w:val="28"/>
+                <w:szCs w:val="28"/>
+              </w:rPr>
+            </w:pPr>
+            <w:r>
+              <w:rPr>
+                <w:b w:val="0"/>
+                <w:bCs w:val="0"/>
+                <w:sz w:val="28"/>
+                <w:szCs w:val="28"/>
+              </w:rPr>
+              <w:t>1</w:t>
+            </w:r>
+            <w:r>
+              <w:rPr>
+                <w:b w:val="0"/>
+                <w:bCs w:val="0"/>
+                <w:sz w:val="28"/>
+                <w:szCs w:val="28"/>
+              </w:rPr>
+              <w:t>7</w:t>
+            </w:r>
+          </w:p>
+        </w:tc>
+        <w:tc>
+          <w:tcPr>
+            <w:tcW w:w="5528" w:type="dxa"/>
           </w:tcPr>
           <w:p>
             <w:pPr>
@@ -2627,31 +2404,13 @@
               <w:rPr>
                 <w:color w:val="000000"/>
               </w:rPr>
-              <w:t>“</w:t>
-            </w:r>
-            <w:r>
-              <w:rPr>
-                <w:color w:val="000000"/>
-              </w:rPr>
-              <w:t>Yeah, we can't go and do that same update to any of the medical devices because the TGA certifies the actual equipment, but also the extension of the infrastructure that hangs on.</w:t>
-            </w:r>
-            <w:r>
-              <w:rPr>
-                <w:color w:val="000000"/>
-              </w:rPr>
-              <w:t>”</w:t>
-            </w:r>
-            <w:r>
-              <w:rPr>
-                <w:color w:val="000000"/>
-              </w:rPr>
-              <w:t xml:space="preserve"> </w:t>
-            </w:r>
-          </w:p>
-        </w:tc>
-        <w:tc>
-          <w:tcPr>
-            <w:tcW w:w="2736" w:type="dxa"/>
+              <w:t xml:space="preserve">"We as pharmacy doesn't get a lot of undergraduate digital training at the moment, which I think is a downfall for pharmacy." </w:t>
+            </w:r>
+          </w:p>
+        </w:tc>
+        <w:tc>
+          <w:tcPr>
+            <w:tcW w:w="3119" w:type="dxa"/>
           </w:tcPr>
           <w:p>
             <w:pPr>
@@ -2665,7 +2424,7 @@
         </w:tc>
         <w:tc>
           <w:tcPr>
-            <w:tcW w:w="2836" w:type="dxa"/>
+            <w:tcW w:w="4110" w:type="dxa"/>
           </w:tcPr>
           <w:p>
             <w:pPr>
@@ -2676,46 +2435,14 @@
               <w:rPr>
                 <w:color w:val="000000"/>
               </w:rPr>
-              <w:t>Regulatory/legal issues</w:t>
-            </w:r>
-            <w:r>
-              <w:rPr>
-                <w:color w:val="000000"/>
-              </w:rPr>
-              <w:t xml:space="preserve"> </w:t>
-            </w:r>
-          </w:p>
-        </w:tc>
-        <w:tc>
-          <w:tcPr>
-            <w:tcW w:w="3506" w:type="dxa"/>
-          </w:tcPr>
-          <w:p>
-            <w:pPr>
-              <w:jc w:val="center"/>
-              <w:cnfStyle w:val="000000100000" w:firstRow="0" w:lastRow="0" w:firstColumn="0" w:lastColumn="0" w:oddVBand="0" w:evenVBand="0" w:oddHBand="1" w:evenHBand="0" w:firstRowFirstColumn="0" w:firstRowLastColumn="0" w:lastRowFirstColumn="0" w:lastRowLastColumn="0"/>
-              <w:rPr>
-                <w:rFonts w:cs="Arial"/>
-                <w:color w:val="000000"/>
-              </w:rPr>
-            </w:pPr>
-            <w:r>
-              <w:rPr>
-                <w:rFonts w:cs="Arial"/>
-                <w:color w:val="000000"/>
-              </w:rPr>
-              <w:t>Barrier</w:t>
-            </w:r>
-          </w:p>
-          <w:p>
-            <w:pPr>
-              <w:jc w:val="center"/>
-              <w:cnfStyle w:val="000000100000" w:firstRow="0" w:lastRow="0" w:firstColumn="0" w:lastColumn="0" w:oddVBand="0" w:evenVBand="0" w:oddHBand="1" w:evenHBand="0" w:firstRowFirstColumn="0" w:firstRowLastColumn="0" w:lastRowFirstColumn="0" w:lastRowLastColumn="0"/>
-              <w:rPr>
-                <w:rFonts w:cs="Arial"/>
-                <w:color w:val="000000"/>
-              </w:rPr>
-            </w:pPr>
+              <w:t>P</w:t>
+            </w:r>
+            <w:r>
+              <w:rPr>
+                <w:color w:val="000000"/>
+              </w:rPr>
+              <w:t>rofessional bodies</w:t>
+            </w:r>
           </w:p>
         </w:tc>
       </w:tr>
@@ -2726,32 +2453,41 @@
         <w:tc>
           <w:tcPr>
             <w:cnfStyle w:val="001000000000" w:firstRow="0" w:lastRow="0" w:firstColumn="1" w:lastColumn="0" w:oddVBand="0" w:evenVBand="0" w:oddHBand="0" w:evenHBand="0" w:firstRowFirstColumn="0" w:firstRowLastColumn="0" w:lastRowFirstColumn="0" w:lastRowLastColumn="0"/>
-            <w:tcW w:w="915" w:type="dxa"/>
-          </w:tcPr>
-          <w:p>
-            <w:pPr>
-              <w:jc w:val="center"/>
-              <w:rPr>
-                <w:b w:val="0"/>
-                <w:bCs w:val="0"/>
-                <w:sz w:val="28"/>
-                <w:szCs w:val="28"/>
-              </w:rPr>
-            </w:pPr>
-            <w:r>
-              <w:rPr>
-                <w:b w:val="0"/>
-                <w:bCs w:val="0"/>
-                <w:sz w:val="28"/>
-                <w:szCs w:val="28"/>
-              </w:rPr>
-              <w:t>18</w:t>
-            </w:r>
-          </w:p>
-        </w:tc>
-        <w:tc>
-          <w:tcPr>
-            <w:tcW w:w="5176" w:type="dxa"/>
+            <w:tcW w:w="1985" w:type="dxa"/>
+          </w:tcPr>
+          <w:p>
+            <w:pPr>
+              <w:jc w:val="center"/>
+              <w:rPr>
+                <w:b w:val="0"/>
+                <w:bCs w:val="0"/>
+                <w:sz w:val="28"/>
+                <w:szCs w:val="28"/>
+              </w:rPr>
+            </w:pPr>
+            <w:r>
+              <w:rPr>
+                <w:b w:val="0"/>
+                <w:bCs w:val="0"/>
+                <w:sz w:val="28"/>
+                <w:szCs w:val="28"/>
+              </w:rPr>
+              <w:t>1</w:t>
+            </w:r>
+            <w:r>
+              <w:rPr>
+                <w:b w:val="0"/>
+                <w:bCs w:val="0"/>
+                <w:sz w:val="28"/>
+                <w:szCs w:val="28"/>
+              </w:rPr>
+              <w:t>8</w:t>
+            </w:r>
+          </w:p>
+        </w:tc>
+        <w:tc>
+          <w:tcPr>
+            <w:tcW w:w="5528" w:type="dxa"/>
           </w:tcPr>
           <w:p>
             <w:pPr>
@@ -2765,13 +2501,45 @@
               <w:rPr>
                 <w:color w:val="000000"/>
               </w:rPr>
-              <w:t xml:space="preserve">"We as pharmacy doesn't get a lot of undergraduate digital training at the moment, which I think is a downfall for pharmacy." </w:t>
-            </w:r>
-          </w:p>
-        </w:tc>
-        <w:tc>
-          <w:tcPr>
-            <w:tcW w:w="2736" w:type="dxa"/>
+              <w:t>“</w:t>
+            </w:r>
+            <w:r>
+              <w:rPr>
+                <w:color w:val="000000"/>
+              </w:rPr>
+              <w:t xml:space="preserve">It's achieved a level of familiarity with. The </w:t>
+            </w:r>
+            <w:proofErr w:type="spellStart"/>
+            <w:r>
+              <w:rPr>
+                <w:color w:val="000000"/>
+              </w:rPr>
+              <w:t>the</w:t>
+            </w:r>
+            <w:proofErr w:type="spellEnd"/>
+            <w:r>
+              <w:rPr>
+                <w:color w:val="000000"/>
+              </w:rPr>
+              <w:t xml:space="preserve"> newer system that they're then willing to accept it</w:t>
+            </w:r>
+            <w:r>
+              <w:rPr>
+                <w:color w:val="000000"/>
+              </w:rPr>
+              <w:t>”</w:t>
+            </w:r>
+            <w:r>
+              <w:rPr>
+                <w:color w:val="000000"/>
+              </w:rPr>
+              <w:t xml:space="preserve"> </w:t>
+            </w:r>
+          </w:p>
+        </w:tc>
+        <w:tc>
+          <w:tcPr>
+            <w:tcW w:w="3119" w:type="dxa"/>
           </w:tcPr>
           <w:p>
             <w:pPr>
@@ -2779,13 +2547,13 @@
               <w:cnfStyle w:val="000000000000" w:firstRow="0" w:lastRow="0" w:firstColumn="0" w:lastColumn="0" w:oddVBand="0" w:evenVBand="0" w:oddHBand="0" w:evenHBand="0" w:firstRowFirstColumn="0" w:firstRowLastColumn="0" w:lastRowFirstColumn="0" w:lastRowLastColumn="0"/>
             </w:pPr>
             <w:r>
-              <w:t>Wider System</w:t>
-            </w:r>
-          </w:p>
-        </w:tc>
-        <w:tc>
-          <w:tcPr>
-            <w:tcW w:w="2836" w:type="dxa"/>
+              <w:t>Embedding and adaptation over time</w:t>
+            </w:r>
+          </w:p>
+        </w:tc>
+        <w:tc>
+          <w:tcPr>
+            <w:tcW w:w="4110" w:type="dxa"/>
           </w:tcPr>
           <w:p>
             <w:pPr>
@@ -2796,35 +2564,13 @@
               <w:rPr>
                 <w:color w:val="000000"/>
               </w:rPr>
-              <w:t>P</w:t>
-            </w:r>
-            <w:r>
-              <w:rPr>
-                <w:color w:val="000000"/>
-              </w:rPr>
-              <w:t>rofessional bodies</w:t>
-            </w:r>
-          </w:p>
-        </w:tc>
-        <w:tc>
-          <w:tcPr>
-            <w:tcW w:w="3506" w:type="dxa"/>
-          </w:tcPr>
-          <w:p>
-            <w:pPr>
-              <w:jc w:val="center"/>
-              <w:cnfStyle w:val="000000000000" w:firstRow="0" w:lastRow="0" w:firstColumn="0" w:lastColumn="0" w:oddVBand="0" w:evenVBand="0" w:oddHBand="0" w:evenHBand="0" w:firstRowFirstColumn="0" w:firstRowLastColumn="0" w:lastRowFirstColumn="0" w:lastRowLastColumn="0"/>
-              <w:rPr>
-                <w:rFonts w:cs="Arial"/>
-                <w:color w:val="000000"/>
-              </w:rPr>
-            </w:pPr>
-            <w:r>
-              <w:rPr>
-                <w:rFonts w:cs="Arial"/>
-                <w:color w:val="000000"/>
-              </w:rPr>
-              <w:t xml:space="preserve">Barrier </w:t>
+              <w:t>S</w:t>
+            </w:r>
+            <w:r>
+              <w:rPr>
+                <w:color w:val="000000"/>
+              </w:rPr>
+              <w:t>cope for adaptation over time</w:t>
             </w:r>
           </w:p>
         </w:tc>
@@ -2837,7 +2583,7 @@
         <w:tc>
           <w:tcPr>
             <w:cnfStyle w:val="001000000000" w:firstRow="0" w:lastRow="0" w:firstColumn="1" w:lastColumn="0" w:oddVBand="0" w:evenVBand="0" w:oddHBand="0" w:evenHBand="0" w:firstRowFirstColumn="0" w:firstRowLastColumn="0" w:lastRowFirstColumn="0" w:lastRowLastColumn="0"/>
-            <w:tcW w:w="915" w:type="dxa"/>
+            <w:tcW w:w="1985" w:type="dxa"/>
           </w:tcPr>
           <w:p>
             <w:pPr>
@@ -2862,7 +2608,7 @@
         </w:tc>
         <w:tc>
           <w:tcPr>
-            <w:tcW w:w="5176" w:type="dxa"/>
+            <w:tcW w:w="5528" w:type="dxa"/>
           </w:tcPr>
           <w:p>
             <w:pPr>
@@ -2876,31 +2622,27 @@
               <w:rPr>
                 <w:color w:val="000000"/>
               </w:rPr>
-              <w:t>“</w:t>
-            </w:r>
-            <w:r>
-              <w:rPr>
-                <w:color w:val="000000"/>
-              </w:rPr>
-              <w:t>It's achieved a level of familiarity with. The the newer system that they're then willing to accept it</w:t>
-            </w:r>
-            <w:r>
-              <w:rPr>
-                <w:color w:val="000000"/>
-              </w:rPr>
-              <w:t>”</w:t>
-            </w:r>
-            <w:r>
-              <w:rPr>
-                <w:color w:val="000000"/>
-              </w:rPr>
-              <w:t xml:space="preserve"> </w:t>
-            </w:r>
-          </w:p>
-        </w:tc>
-        <w:tc>
-          <w:tcPr>
-            <w:tcW w:w="2736" w:type="dxa"/>
+              <w:t xml:space="preserve"> "</w:t>
+            </w:r>
+            <w:proofErr w:type="gramStart"/>
+            <w:r>
+              <w:rPr>
+                <w:color w:val="000000"/>
+              </w:rPr>
+              <w:t>how</w:t>
+            </w:r>
+            <w:proofErr w:type="gramEnd"/>
+            <w:r>
+              <w:rPr>
+                <w:color w:val="000000"/>
+              </w:rPr>
+              <w:t xml:space="preserve"> do we then make sure that the tool stays accurate over time?" </w:t>
+            </w:r>
+          </w:p>
+        </w:tc>
+        <w:tc>
+          <w:tcPr>
+            <w:tcW w:w="3119" w:type="dxa"/>
           </w:tcPr>
           <w:p>
             <w:pPr>
@@ -2914,7 +2656,7 @@
         </w:tc>
         <w:tc>
           <w:tcPr>
-            <w:tcW w:w="2836" w:type="dxa"/>
+            <w:tcW w:w="4110" w:type="dxa"/>
           </w:tcPr>
           <w:p>
             <w:pPr>
@@ -2932,138 +2674,6 @@
                 <w:color w:val="000000"/>
               </w:rPr>
               <w:t>cope for adaptation over time</w:t>
-            </w:r>
-          </w:p>
-        </w:tc>
-        <w:tc>
-          <w:tcPr>
-            <w:tcW w:w="3506" w:type="dxa"/>
-          </w:tcPr>
-          <w:p>
-            <w:pPr>
-              <w:jc w:val="center"/>
-              <w:cnfStyle w:val="000000100000" w:firstRow="0" w:lastRow="0" w:firstColumn="0" w:lastColumn="0" w:oddVBand="0" w:evenVBand="0" w:oddHBand="1" w:evenHBand="0" w:firstRowFirstColumn="0" w:firstRowLastColumn="0" w:lastRowFirstColumn="0" w:lastRowLastColumn="0"/>
-              <w:rPr>
-                <w:rFonts w:cs="Arial"/>
-                <w:color w:val="000000"/>
-              </w:rPr>
-            </w:pPr>
-            <w:r>
-              <w:rPr>
-                <w:rFonts w:cs="Arial"/>
-                <w:color w:val="000000"/>
-              </w:rPr>
-              <w:t>Enabler</w:t>
-            </w:r>
-          </w:p>
-        </w:tc>
-      </w:tr>
-      <w:tr>
-        <w:trPr>
-          <w:trHeight w:val="1134"/>
-        </w:trPr>
-        <w:tc>
-          <w:tcPr>
-            <w:cnfStyle w:val="001000000000" w:firstRow="0" w:lastRow="0" w:firstColumn="1" w:lastColumn="0" w:oddVBand="0" w:evenVBand="0" w:oddHBand="0" w:evenHBand="0" w:firstRowFirstColumn="0" w:firstRowLastColumn="0" w:lastRowFirstColumn="0" w:lastRowLastColumn="0"/>
-            <w:tcW w:w="915" w:type="dxa"/>
-          </w:tcPr>
-          <w:p>
-            <w:pPr>
-              <w:jc w:val="center"/>
-              <w:rPr>
-                <w:b w:val="0"/>
-                <w:bCs w:val="0"/>
-                <w:sz w:val="28"/>
-                <w:szCs w:val="28"/>
-              </w:rPr>
-            </w:pPr>
-            <w:r>
-              <w:rPr>
-                <w:b w:val="0"/>
-                <w:bCs w:val="0"/>
-                <w:sz w:val="28"/>
-                <w:szCs w:val="28"/>
-              </w:rPr>
-              <w:t>20</w:t>
-            </w:r>
-          </w:p>
-        </w:tc>
-        <w:tc>
-          <w:tcPr>
-            <w:tcW w:w="5176" w:type="dxa"/>
-          </w:tcPr>
-          <w:p>
-            <w:pPr>
-              <w:jc w:val="center"/>
-              <w:cnfStyle w:val="000000000000" w:firstRow="0" w:lastRow="0" w:firstColumn="0" w:lastColumn="0" w:oddVBand="0" w:evenVBand="0" w:oddHBand="0" w:evenHBand="0" w:firstRowFirstColumn="0" w:firstRowLastColumn="0" w:lastRowFirstColumn="0" w:lastRowLastColumn="0"/>
-              <w:rPr>
-                <w:color w:val="000000"/>
-              </w:rPr>
-            </w:pPr>
-            <w:r>
-              <w:rPr>
-                <w:color w:val="000000"/>
-              </w:rPr>
-              <w:t xml:space="preserve"> "how do we then make sure that the tool stays accurate over time?" </w:t>
-            </w:r>
-          </w:p>
-        </w:tc>
-        <w:tc>
-          <w:tcPr>
-            <w:tcW w:w="2736" w:type="dxa"/>
-          </w:tcPr>
-          <w:p>
-            <w:pPr>
-              <w:jc w:val="center"/>
-              <w:cnfStyle w:val="000000000000" w:firstRow="0" w:lastRow="0" w:firstColumn="0" w:lastColumn="0" w:oddVBand="0" w:evenVBand="0" w:oddHBand="0" w:evenHBand="0" w:firstRowFirstColumn="0" w:firstRowLastColumn="0" w:lastRowFirstColumn="0" w:lastRowLastColumn="0"/>
-            </w:pPr>
-            <w:r>
-              <w:t>Embedding and adaptation over time</w:t>
-            </w:r>
-          </w:p>
-        </w:tc>
-        <w:tc>
-          <w:tcPr>
-            <w:tcW w:w="2836" w:type="dxa"/>
-          </w:tcPr>
-          <w:p>
-            <w:pPr>
-              <w:jc w:val="center"/>
-              <w:cnfStyle w:val="000000000000" w:firstRow="0" w:lastRow="0" w:firstColumn="0" w:lastColumn="0" w:oddVBand="0" w:evenVBand="0" w:oddHBand="0" w:evenHBand="0" w:firstRowFirstColumn="0" w:firstRowLastColumn="0" w:lastRowFirstColumn="0" w:lastRowLastColumn="0"/>
-            </w:pPr>
-            <w:r>
-              <w:rPr>
-                <w:color w:val="000000"/>
-              </w:rPr>
-              <w:t>S</w:t>
-            </w:r>
-            <w:r>
-              <w:rPr>
-                <w:color w:val="000000"/>
-              </w:rPr>
-              <w:t>cope for adaptation over time</w:t>
-            </w:r>
-          </w:p>
-        </w:tc>
-        <w:tc>
-          <w:tcPr>
-            <w:tcW w:w="3506" w:type="dxa"/>
-          </w:tcPr>
-          <w:p>
-            <w:pPr>
-              <w:jc w:val="center"/>
-              <w:cnfStyle w:val="000000000000" w:firstRow="0" w:lastRow="0" w:firstColumn="0" w:lastColumn="0" w:oddVBand="0" w:evenVBand="0" w:oddHBand="0" w:evenHBand="0" w:firstRowFirstColumn="0" w:firstRowLastColumn="0" w:lastRowFirstColumn="0" w:lastRowLastColumn="0"/>
-              <w:rPr>
-                <w:rFonts w:cs="Arial"/>
-                <w:color w:val="000000"/>
-              </w:rPr>
-            </w:pPr>
-            <w:r>
-              <w:rPr>
-                <w:rFonts w:cs="Arial"/>
-                <w:color w:val="000000"/>
-              </w:rPr>
-              <w:t xml:space="preserve">Barrier </w:t>
             </w:r>
           </w:p>
         </w:tc>
@@ -3085,64 +2695,6 @@
     </w:sectPr>
   </w:body>
 </w:document>
-</file>
-
-<file path=word/comments.xml><?xml version="1.0" encoding="utf-8"?>
-<w:comments xmlns:wpc="http://schemas.microsoft.com/office/word/2010/wordprocessingCanvas" xmlns:cx="http://schemas.microsoft.com/office/drawing/2014/chartex" xmlns:cx1="http://schemas.microsoft.com/office/drawing/2015/9/8/chartex" xmlns:cx2="http://schemas.microsoft.com/office/drawing/2015/10/21/chartex" xmlns:cx3="http://schemas.microsoft.com/office/drawing/2016/5/9/chartex" xmlns:cx4="http://schemas.microsoft.com/office/drawing/2016/5/10/chartex" xmlns:cx5="http://schemas.microsoft.com/office/drawing/2016/5/11/chartex" xmlns:cx6="http://schemas.microsoft.com/office/drawing/2016/5/12/chartex" xmlns:cx7="http://schemas.microsoft.com/office/drawing/2016/5/13/chartex" xmlns:cx8="http://schemas.microsoft.com/office/drawing/2016/5/14/chartex" xmlns:mc="http://schemas.openxmlformats.org/markup-compatibility/2006" xmlns:aink="http://schemas.microsoft.com/office/drawing/2016/ink" xmlns:am3d="http://schemas.microsoft.com/office/drawing/2017/model3d" xmlns:o="urn:schemas-microsoft-com:office:office" xmlns:oel="http://schemas.microsoft.com/office/2019/extlst" xmlns:r="http://schemas.openxmlformats.org/officeDocument/2006/relationships" xmlns:m="http://schemas.openxmlformats.org/officeDocument/2006/math" xmlns:v="urn:schemas-microsoft-com:vml" xmlns:wp14="http://schemas.microsoft.com/office/word/2010/wordprocessingDrawing" xmlns:wp="http://schemas.openxmlformats.org/drawingml/2006/wordprocessingDrawing" xmlns:w10="urn:schemas-microsoft-com:office:word" xmlns:w="http://schemas.openxmlformats.org/wordprocessingml/2006/main" xmlns:w14="http://schemas.microsoft.com/office/word/2010/wordml" xmlns:w15="http://schemas.microsoft.com/office/word/2012/wordml" xmlns:w16cex="http://schemas.microsoft.com/office/word/2018/wordml/cex" xmlns:w16cid="http://schemas.microsoft.com/office/word/2016/wordml/cid" xmlns:w16="http://schemas.microsoft.com/office/word/2018/wordml" xmlns:w16du="http://schemas.microsoft.com/office/word/2023/wordml/word16du" xmlns:w16sdtdh="http://schemas.microsoft.com/office/word/2020/wordml/sdtdatahash" xmlns:w16se="http://schemas.microsoft.com/office/word/2015/wordml/symex" xmlns:wpg="http://schemas.microsoft.com/office/word/2010/wordprocessingGroup" xmlns:wpi="http://schemas.microsoft.com/office/word/2010/wordprocessingInk" xmlns:wne="http://schemas.microsoft.com/office/word/2006/wordml" xmlns:wps="http://schemas.microsoft.com/office/word/2010/wordprocessingShape" mc:Ignorable="w14 w15 w16se w16cid w16 w16cex w16sdtdh w16du wp14">
-  <w:comment w:id="0" w:author="Thomasina Donovan" w:date="2024-11-27T12:07:00Z" w:initials="TD">
-    <w:p>
-      <w:pPr>
-        <w:pStyle w:val="CommentText"/>
-      </w:pPr>
-      <w:r>
-        <w:rPr>
-          <w:rStyle w:val="CommentReference"/>
-        </w:rPr>
-        <w:annotationRef/>
-      </w:r>
-      <w:r>
-        <w:t>I took this from the paper’s abstract</w:t>
-      </w:r>
-    </w:p>
-  </w:comment>
-  <w:comment w:id="1" w:author="Thomasina Donovan" w:date="2024-11-27T12:04:00Z" w:initials="TD">
-    <w:p>
-      <w:pPr>
-        <w:pStyle w:val="CommentText"/>
-      </w:pPr>
-      <w:r>
-        <w:rPr>
-          <w:rStyle w:val="CommentReference"/>
-        </w:rPr>
-        <w:annotationRef/>
-      </w:r>
-      <w:r>
-        <w:t>Sunny: I assumed the colouring in the document indicated barrier (pink) or enabler (green), is this correct?</w:t>
-      </w:r>
-    </w:p>
-  </w:comment>
-</w:comments>
-</file>
-
-<file path=word/commentsExtended.xml><?xml version="1.0" encoding="utf-8"?>
-<w15:commentsEx xmlns:wpc="http://schemas.microsoft.com/office/word/2010/wordprocessingCanvas" xmlns:cx="http://schemas.microsoft.com/office/drawing/2014/chartex" xmlns:cx1="http://schemas.microsoft.com/office/drawing/2015/9/8/chartex" xmlns:cx2="http://schemas.microsoft.com/office/drawing/2015/10/21/chartex" xmlns:cx3="http://schemas.microsoft.com/office/drawing/2016/5/9/chartex" xmlns:cx4="http://schemas.microsoft.com/office/drawing/2016/5/10/chartex" xmlns:cx5="http://schemas.microsoft.com/office/drawing/2016/5/11/chartex" xmlns:cx6="http://schemas.microsoft.com/office/drawing/2016/5/12/chartex" xmlns:cx7="http://schemas.microsoft.com/office/drawing/2016/5/13/chartex" xmlns:cx8="http://schemas.microsoft.com/office/drawing/2016/5/14/chartex" xmlns:mc="http://schemas.openxmlformats.org/markup-compatibility/2006" xmlns:aink="http://schemas.microsoft.com/office/drawing/2016/ink" xmlns:am3d="http://schemas.microsoft.com/office/drawing/2017/model3d" xmlns:o="urn:schemas-microsoft-com:office:office" xmlns:oel="http://schemas.microsoft.com/office/2019/extlst" xmlns:r="http://schemas.openxmlformats.org/officeDocument/2006/relationships" xmlns:m="http://schemas.openxmlformats.org/officeDocument/2006/math" xmlns:v="urn:schemas-microsoft-com:vml" xmlns:wp14="http://schemas.microsoft.com/office/word/2010/wordprocessingDrawing" xmlns:wp="http://schemas.openxmlformats.org/drawingml/2006/wordprocessingDrawing" xmlns:w10="urn:schemas-microsoft-com:office:word" xmlns:w="http://schemas.openxmlformats.org/wordprocessingml/2006/main" xmlns:w14="http://schemas.microsoft.com/office/word/2010/wordml" xmlns:w15="http://schemas.microsoft.com/office/word/2012/wordml" xmlns:w16cex="http://schemas.microsoft.com/office/word/2018/wordml/cex" xmlns:w16cid="http://schemas.microsoft.com/office/word/2016/wordml/cid" xmlns:w16="http://schemas.microsoft.com/office/word/2018/wordml" xmlns:w16du="http://schemas.microsoft.com/office/word/2023/wordml/word16du" xmlns:w16sdtdh="http://schemas.microsoft.com/office/word/2020/wordml/sdtdatahash" xmlns:w16se="http://schemas.microsoft.com/office/word/2015/wordml/symex" xmlns:wpg="http://schemas.microsoft.com/office/word/2010/wordprocessingGroup" xmlns:wpi="http://schemas.microsoft.com/office/word/2010/wordprocessingInk" xmlns:wne="http://schemas.microsoft.com/office/word/2006/wordml" xmlns:wps="http://schemas.microsoft.com/office/word/2010/wordprocessingShape" mc:Ignorable="w14 w15 w16se w16cid w16 w16cex w16sdtdh w16du wp14">
-  <w15:commentEx w15:paraId="1A292166" w15:done="0"/>
-  <w15:commentEx w15:paraId="6FBC3EDB" w15:done="0"/>
-</w15:commentsEx>
-</file>
-
-<file path=word/commentsExtensible.xml><?xml version="1.0" encoding="utf-8"?>
-<w16cex:commentsExtensible xmlns:wpc="http://schemas.microsoft.com/office/word/2010/wordprocessingCanvas" xmlns:cx="http://schemas.microsoft.com/office/drawing/2014/chartex" xmlns:cx1="http://schemas.microsoft.com/office/drawing/2015/9/8/chartex" xmlns:cx2="http://schemas.microsoft.com/office/drawing/2015/10/21/chartex" xmlns:cx3="http://schemas.microsoft.com/office/drawing/2016/5/9/chartex" xmlns:cx4="http://schemas.microsoft.com/office/drawing/2016/5/10/chartex" xmlns:cx5="http://schemas.microsoft.com/office/drawing/2016/5/11/chartex" xmlns:cx6="http://schemas.microsoft.com/office/drawing/2016/5/12/chartex" xmlns:cx7="http://schemas.microsoft.com/office/drawing/2016/5/13/chartex" xmlns:cx8="http://schemas.microsoft.com/office/drawing/2016/5/14/chartex" xmlns:cr="http://schemas.microsoft.com/office/comments/2020/reactions" xmlns:mc="http://schemas.openxmlformats.org/markup-compatibility/2006" xmlns:aink="http://schemas.microsoft.com/office/drawing/2016/ink" xmlns:am3d="http://schemas.microsoft.com/office/drawing/2017/model3d" xmlns:o="urn:schemas-microsoft-com:office:office" xmlns:oel="http://schemas.microsoft.com/office/2019/extlst" xmlns:r="http://schemas.openxmlformats.org/officeDocument/2006/relationships" xmlns:m="http://schemas.openxmlformats.org/officeDocument/2006/math" xmlns:v="urn:schemas-microsoft-com:vml" xmlns:wp14="http://schemas.microsoft.com/office/word/2010/wordprocessingDrawing" xmlns:wp="http://schemas.openxmlformats.org/drawingml/2006/wordprocessingDrawing" xmlns:w10="urn:schemas-microsoft-com:office:word" xmlns:w="http://schemas.openxmlformats.org/wordprocessingml/2006/main" xmlns:w14="http://schemas.microsoft.com/office/word/2010/wordml" xmlns:w15="http://schemas.microsoft.com/office/word/2012/wordml" xmlns:w16cex="http://schemas.microsoft.com/office/word/2018/wordml/cex" xmlns:w16cid="http://schemas.microsoft.com/office/word/2016/wordml/cid" xmlns:w16="http://schemas.microsoft.com/office/word/2018/wordml" xmlns:w16du="http://schemas.microsoft.com/office/word/2023/wordml/word16du" xmlns:w16sdtdh="http://schemas.microsoft.com/office/word/2020/wordml/sdtdatahash" xmlns:w16se="http://schemas.microsoft.com/office/word/2015/wordml/symex" xmlns:wpg="http://schemas.microsoft.com/office/word/2010/wordprocessingGroup" xmlns:wpi="http://schemas.microsoft.com/office/word/2010/wordprocessingInk" xmlns:wne="http://schemas.microsoft.com/office/word/2006/wordml" xmlns:wps="http://schemas.microsoft.com/office/word/2010/wordprocessingShape" mc:Ignorable="w14 w15 w16se w16cid w16 w16cex w16sdtdh cr w16du wp14">
-  <w16cex:commentExtensible w16cex:durableId="04A9CD94" w16cex:dateUtc="2024-11-27T02:07:00Z"/>
-  <w16cex:commentExtensible w16cex:durableId="04D2C27A" w16cex:dateUtc="2024-11-27T02:04:00Z"/>
-</w16cex:commentsExtensible>
-</file>
-
-<file path=word/commentsIds.xml><?xml version="1.0" encoding="utf-8"?>
-<w16cid:commentsIds xmlns:wpc="http://schemas.microsoft.com/office/word/2010/wordprocessingCanvas" xmlns:cx="http://schemas.microsoft.com/office/drawing/2014/chartex" xmlns:cx1="http://schemas.microsoft.com/office/drawing/2015/9/8/chartex" xmlns:cx2="http://schemas.microsoft.com/office/drawing/2015/10/21/chartex" xmlns:cx3="http://schemas.microsoft.com/office/drawing/2016/5/9/chartex" xmlns:cx4="http://schemas.microsoft.com/office/drawing/2016/5/10/chartex" xmlns:cx5="http://schemas.microsoft.com/office/drawing/2016/5/11/chartex" xmlns:cx6="http://schemas.microsoft.com/office/drawing/2016/5/12/chartex" xmlns:cx7="http://schemas.microsoft.com/office/drawing/2016/5/13/chartex" xmlns:cx8="http://schemas.microsoft.com/office/drawing/2016/5/14/chartex" xmlns:mc="http://schemas.openxmlformats.org/markup-compatibility/2006" xmlns:aink="http://schemas.microsoft.com/office/drawing/2016/ink" xmlns:am3d="http://schemas.microsoft.com/office/drawing/2017/model3d" xmlns:o="urn:schemas-microsoft-com:office:office" xmlns:oel="http://schemas.microsoft.com/office/2019/extlst" xmlns:r="http://schemas.openxmlformats.org/officeDocument/2006/relationships" xmlns:m="http://schemas.openxmlformats.org/officeDocument/2006/math" xmlns:v="urn:schemas-microsoft-com:vml" xmlns:wp14="http://schemas.microsoft.com/office/word/2010/wordprocessingDrawing" xmlns:wp="http://schemas.openxmlformats.org/drawingml/2006/wordprocessingDrawing" xmlns:w10="urn:schemas-microsoft-com:office:word" xmlns:w="http://schemas.openxmlformats.org/wordprocessingml/2006/main" xmlns:w14="http://schemas.microsoft.com/office/word/2010/wordml" xmlns:w15="http://schemas.microsoft.com/office/word/2012/wordml" xmlns:w16cex="http://schemas.microsoft.com/office/word/2018/wordml/cex" xmlns:w16cid="http://schemas.microsoft.com/office/word/2016/wordml/cid" xmlns:w16="http://schemas.microsoft.com/office/word/2018/wordml" xmlns:w16du="http://schemas.microsoft.com/office/word/2023/wordml/word16du" xmlns:w16sdtdh="http://schemas.microsoft.com/office/word/2020/wordml/sdtdatahash" xmlns:w16se="http://schemas.microsoft.com/office/word/2015/wordml/symex" xmlns:wpg="http://schemas.microsoft.com/office/word/2010/wordprocessingGroup" xmlns:wpi="http://schemas.microsoft.com/office/word/2010/wordprocessingInk" xmlns:wne="http://schemas.microsoft.com/office/word/2006/wordml" xmlns:wps="http://schemas.microsoft.com/office/word/2010/wordprocessingShape" mc:Ignorable="w14 w15 w16se w16cid w16 w16cex w16sdtdh w16du wp14">
-  <w16cid:commentId w16cid:paraId="1A292166" w16cid:durableId="04A9CD94"/>
-  <w16cid:commentId w16cid:paraId="6FBC3EDB" w16cid:durableId="04D2C27A"/>
-</w16cid:commentsIds>
 </file>
 
 <file path=word/numbering.xml><?xml version="1.0" encoding="utf-8"?>
@@ -3264,14 +2816,6 @@
     <w:abstractNumId w:val="0"/>
   </w:num>
 </w:numbering>
-</file>
-
-<file path=word/people.xml><?xml version="1.0" encoding="utf-8"?>
-<w15:people xmlns:wpc="http://schemas.microsoft.com/office/word/2010/wordprocessingCanvas" xmlns:cx="http://schemas.microsoft.com/office/drawing/2014/chartex" xmlns:cx1="http://schemas.microsoft.com/office/drawing/2015/9/8/chartex" xmlns:cx2="http://schemas.microsoft.com/office/drawing/2015/10/21/chartex" xmlns:cx3="http://schemas.microsoft.com/office/drawing/2016/5/9/chartex" xmlns:cx4="http://schemas.microsoft.com/office/drawing/2016/5/10/chartex" xmlns:cx5="http://schemas.microsoft.com/office/drawing/2016/5/11/chartex" xmlns:cx6="http://schemas.microsoft.com/office/drawing/2016/5/12/chartex" xmlns:cx7="http://schemas.microsoft.com/office/drawing/2016/5/13/chartex" xmlns:cx8="http://schemas.microsoft.com/office/drawing/2016/5/14/chartex" xmlns:mc="http://schemas.openxmlformats.org/markup-compatibility/2006" xmlns:aink="http://schemas.microsoft.com/office/drawing/2016/ink" xmlns:am3d="http://schemas.microsoft.com/office/drawing/2017/model3d" xmlns:o="urn:schemas-microsoft-com:office:office" xmlns:oel="http://schemas.microsoft.com/office/2019/extlst" xmlns:r="http://schemas.openxmlformats.org/officeDocument/2006/relationships" xmlns:m="http://schemas.openxmlformats.org/officeDocument/2006/math" xmlns:v="urn:schemas-microsoft-com:vml" xmlns:wp14="http://schemas.microsoft.com/office/word/2010/wordprocessingDrawing" xmlns:wp="http://schemas.openxmlformats.org/drawingml/2006/wordprocessingDrawing" xmlns:w10="urn:schemas-microsoft-com:office:word" xmlns:w="http://schemas.openxmlformats.org/wordprocessingml/2006/main" xmlns:w14="http://schemas.microsoft.com/office/word/2010/wordml" xmlns:w15="http://schemas.microsoft.com/office/word/2012/wordml" xmlns:w16cex="http://schemas.microsoft.com/office/word/2018/wordml/cex" xmlns:w16cid="http://schemas.microsoft.com/office/word/2016/wordml/cid" xmlns:w16="http://schemas.microsoft.com/office/word/2018/wordml" xmlns:w16du="http://schemas.microsoft.com/office/word/2023/wordml/word16du" xmlns:w16sdtdh="http://schemas.microsoft.com/office/word/2020/wordml/sdtdatahash" xmlns:w16se="http://schemas.microsoft.com/office/word/2015/wordml/symex" xmlns:wpg="http://schemas.microsoft.com/office/word/2010/wordprocessingGroup" xmlns:wpi="http://schemas.microsoft.com/office/word/2010/wordprocessingInk" xmlns:wne="http://schemas.microsoft.com/office/word/2006/wordml" xmlns:wps="http://schemas.microsoft.com/office/word/2010/wordprocessingShape" mc:Ignorable="w14 w15 w16se w16cid w16 w16cex w16sdtdh w16du wp14">
-  <w15:person w15:author="Thomasina Donovan">
-    <w15:presenceInfo w15:providerId="AD" w15:userId="S::donovatm@qut.edu.au::d4021b77-f67a-4525-9f91-44170f2095c3"/>
-  </w15:person>
-</w15:people>
 </file>
 
 <file path=word/styles.xml><?xml version="1.0" encoding="utf-8"?>

</xml_diff>